<commit_message>
:book: PDF toegevoegd en kern object aan doc toegevoegd
</commit_message>
<xml_diff>
--- a/documentatie/Analyse.docx
+++ b/documentatie/Analyse.docx
@@ -19,6 +19,13 @@
     <w:sdt>
       <w:sdtPr>
         <w:rPr>
+          <w:rFonts w:asciiTheme="minorHAnsi" w:eastAsiaTheme="minorEastAsia" w:hAnsiTheme="minorHAnsi" w:cstheme="minorBidi"/>
+          <w:b w:val="0"/>
+          <w:bCs w:val="0"/>
+          <w:smallCaps w:val="0"/>
+          <w:color w:val="auto"/>
+          <w:sz w:val="22"/>
+          <w:szCs w:val="22"/>
           <w:lang w:val="nl-NL"/>
         </w:rPr>
         <w:id w:val="-181970383"/>
@@ -27,15 +34,7 @@
           <w:docPartUnique/>
         </w:docPartObj>
       </w:sdtPr>
-      <w:sdtEndPr>
-        <w:rPr>
-          <w:rFonts w:asciiTheme="minorHAnsi" w:eastAsiaTheme="minorEastAsia" w:hAnsiTheme="minorHAnsi" w:cstheme="minorBidi"/>
-          <w:smallCaps w:val="0"/>
-          <w:color w:val="auto"/>
-          <w:sz w:val="22"/>
-          <w:szCs w:val="22"/>
-        </w:rPr>
-      </w:sdtEndPr>
+      <w:sdtEndPr/>
       <w:sdtContent>
         <w:p>
           <w:pPr>
@@ -81,7 +80,7 @@
             </w:rPr>
             <w:fldChar w:fldCharType="separate"/>
           </w:r>
-          <w:hyperlink w:anchor="_Toc492628185" w:history="1">
+          <w:hyperlink w:anchor="_Toc492980392" w:history="1">
             <w:r>
               <w:rPr>
                 <w:rStyle w:val="Hyperlink"/>
@@ -103,13 +102,12 @@
                 <w:noProof/>
                 <w:lang w:val="nl-NL"/>
               </w:rPr>
-              <w:t>Kern objecten</w:t>
-            </w:r>
-            <w:r>
-              <w:rPr>
-                <w:noProof/>
-                <w:webHidden/>
-                <w:lang w:val="nl-NL"/>
+              <w:t>De opdracht</w:t>
+            </w:r>
+            <w:r>
+              <w:rPr>
+                <w:noProof/>
+                <w:webHidden/>
               </w:rPr>
               <w:tab/>
             </w:r>
@@ -117,7 +115,6 @@
               <w:rPr>
                 <w:noProof/>
                 <w:webHidden/>
-                <w:lang w:val="nl-NL"/>
               </w:rPr>
               <w:fldChar w:fldCharType="begin"/>
             </w:r>
@@ -125,22 +122,19 @@
               <w:rPr>
                 <w:noProof/>
                 <w:webHidden/>
-                <w:lang w:val="nl-NL"/>
-              </w:rPr>
-              <w:instrText xml:space="preserve"> PAGEREF _Toc492628185 \h </w:instrText>
-            </w:r>
-            <w:r>
-              <w:rPr>
-                <w:noProof/>
-                <w:webHidden/>
-                <w:lang w:val="nl-NL"/>
-              </w:rPr>
-            </w:r>
-            <w:r>
-              <w:rPr>
-                <w:noProof/>
-                <w:webHidden/>
-                <w:lang w:val="nl-NL"/>
+              </w:rPr>
+              <w:instrText xml:space="preserve"> PAGEREF _Toc492980392 \h </w:instrText>
+            </w:r>
+            <w:r>
+              <w:rPr>
+                <w:noProof/>
+                <w:webHidden/>
+              </w:rPr>
+            </w:r>
+            <w:r>
+              <w:rPr>
+                <w:noProof/>
+                <w:webHidden/>
               </w:rPr>
               <w:fldChar w:fldCharType="separate"/>
             </w:r>
@@ -148,7 +142,6 @@
               <w:rPr>
                 <w:noProof/>
                 <w:webHidden/>
-                <w:lang w:val="nl-NL"/>
               </w:rPr>
               <w:t>1</w:t>
             </w:r>
@@ -156,7 +149,6 @@
               <w:rPr>
                 <w:noProof/>
                 <w:webHidden/>
-                <w:lang w:val="nl-NL"/>
               </w:rPr>
               <w:fldChar w:fldCharType="end"/>
             </w:r>
@@ -174,7 +166,7 @@
               <w:lang w:val="nl-NL" w:eastAsia="ja-JP"/>
             </w:rPr>
           </w:pPr>
-          <w:hyperlink w:anchor="_Toc492628186" w:history="1">
+          <w:hyperlink w:anchor="_Toc492980393" w:history="1">
             <w:r>
               <w:rPr>
                 <w:rStyle w:val="Hyperlink"/>
@@ -196,13 +188,12 @@
                 <w:noProof/>
                 <w:lang w:val="nl-NL"/>
               </w:rPr>
-              <w:t>Toestandsdiagram</w:t>
-            </w:r>
-            <w:r>
-              <w:rPr>
-                <w:noProof/>
-                <w:webHidden/>
-                <w:lang w:val="nl-NL"/>
+              <w:t>Kern objecten</w:t>
+            </w:r>
+            <w:r>
+              <w:rPr>
+                <w:noProof/>
+                <w:webHidden/>
               </w:rPr>
               <w:tab/>
             </w:r>
@@ -210,7 +201,6 @@
               <w:rPr>
                 <w:noProof/>
                 <w:webHidden/>
-                <w:lang w:val="nl-NL"/>
               </w:rPr>
               <w:fldChar w:fldCharType="begin"/>
             </w:r>
@@ -218,22 +208,19 @@
               <w:rPr>
                 <w:noProof/>
                 <w:webHidden/>
-                <w:lang w:val="nl-NL"/>
-              </w:rPr>
-              <w:instrText xml:space="preserve"> PAGEREF _Toc492628186 \h </w:instrText>
-            </w:r>
-            <w:r>
-              <w:rPr>
-                <w:noProof/>
-                <w:webHidden/>
-                <w:lang w:val="nl-NL"/>
-              </w:rPr>
-            </w:r>
-            <w:r>
-              <w:rPr>
-                <w:noProof/>
-                <w:webHidden/>
-                <w:lang w:val="nl-NL"/>
+              </w:rPr>
+              <w:instrText xml:space="preserve"> PAGEREF _Toc492980393 \h </w:instrText>
+            </w:r>
+            <w:r>
+              <w:rPr>
+                <w:noProof/>
+                <w:webHidden/>
+              </w:rPr>
+            </w:r>
+            <w:r>
+              <w:rPr>
+                <w:noProof/>
+                <w:webHidden/>
               </w:rPr>
               <w:fldChar w:fldCharType="separate"/>
             </w:r>
@@ -241,7 +228,6 @@
               <w:rPr>
                 <w:noProof/>
                 <w:webHidden/>
-                <w:lang w:val="nl-NL"/>
               </w:rPr>
               <w:t>1</w:t>
             </w:r>
@@ -249,7 +235,6 @@
               <w:rPr>
                 <w:noProof/>
                 <w:webHidden/>
-                <w:lang w:val="nl-NL"/>
               </w:rPr>
               <w:fldChar w:fldCharType="end"/>
             </w:r>
@@ -267,7 +252,7 @@
               <w:lang w:val="nl-NL" w:eastAsia="ja-JP"/>
             </w:rPr>
           </w:pPr>
-          <w:hyperlink w:anchor="_Toc492628187" w:history="1">
+          <w:hyperlink w:anchor="_Toc492980394" w:history="1">
             <w:r>
               <w:rPr>
                 <w:rStyle w:val="Hyperlink"/>
@@ -289,44 +274,125 @@
                 <w:noProof/>
                 <w:lang w:val="nl-NL"/>
               </w:rPr>
-              <w:t>Use case diagram</w:t>
-            </w:r>
-            <w:r>
-              <w:rPr>
-                <w:noProof/>
-                <w:webHidden/>
+              <w:t>Toestandsdiagram</w:t>
+            </w:r>
+            <w:r>
+              <w:rPr>
+                <w:noProof/>
+                <w:webHidden/>
+              </w:rPr>
+              <w:tab/>
+            </w:r>
+            <w:r>
+              <w:rPr>
+                <w:noProof/>
+                <w:webHidden/>
+              </w:rPr>
+              <w:fldChar w:fldCharType="begin"/>
+            </w:r>
+            <w:r>
+              <w:rPr>
+                <w:noProof/>
+                <w:webHidden/>
+              </w:rPr>
+              <w:instrText xml:space="preserve"> PAGEREF _Toc492980394 \h </w:instrText>
+            </w:r>
+            <w:r>
+              <w:rPr>
+                <w:noProof/>
+                <w:webHidden/>
+              </w:rPr>
+            </w:r>
+            <w:r>
+              <w:rPr>
+                <w:noProof/>
+                <w:webHidden/>
+              </w:rPr>
+              <w:fldChar w:fldCharType="separate"/>
+            </w:r>
+            <w:r>
+              <w:rPr>
+                <w:noProof/>
+                <w:webHidden/>
+              </w:rPr>
+              <w:t>2</w:t>
+            </w:r>
+            <w:r>
+              <w:rPr>
+                <w:noProof/>
+                <w:webHidden/>
+              </w:rPr>
+              <w:fldChar w:fldCharType="end"/>
+            </w:r>
+          </w:hyperlink>
+        </w:p>
+        <w:p>
+          <w:pPr>
+            <w:pStyle w:val="Inhopg2"/>
+            <w:tabs>
+              <w:tab w:val="left" w:pos="880"/>
+              <w:tab w:val="right" w:leader="dot" w:pos="9062"/>
+            </w:tabs>
+            <w:rPr>
+              <w:noProof/>
+              <w:lang w:val="nl-NL" w:eastAsia="ja-JP"/>
+            </w:rPr>
+          </w:pPr>
+          <w:hyperlink w:anchor="_Toc492980395" w:history="1">
+            <w:r>
+              <w:rPr>
+                <w:rStyle w:val="Hyperlink"/>
+                <w:noProof/>
                 <w:lang w:val="nl-NL"/>
               </w:rPr>
+              <w:t>4.1</w:t>
+            </w:r>
+            <w:r>
+              <w:rPr>
+                <w:noProof/>
+                <w:lang w:val="nl-NL" w:eastAsia="ja-JP"/>
+              </w:rPr>
               <w:tab/>
             </w:r>
             <w:r>
               <w:rPr>
-                <w:noProof/>
-                <w:webHidden/>
+                <w:rStyle w:val="Hyperlink"/>
+                <w:noProof/>
                 <w:lang w:val="nl-NL"/>
               </w:rPr>
+              <w:t>Product</w:t>
+            </w:r>
+            <w:r>
+              <w:rPr>
+                <w:noProof/>
+                <w:webHidden/>
+              </w:rPr>
+              <w:tab/>
+            </w:r>
+            <w:r>
+              <w:rPr>
+                <w:noProof/>
+                <w:webHidden/>
+              </w:rPr>
               <w:fldChar w:fldCharType="begin"/>
             </w:r>
             <w:r>
               <w:rPr>
                 <w:noProof/>
                 <w:webHidden/>
-                <w:lang w:val="nl-NL"/>
-              </w:rPr>
-              <w:instrText xml:space="preserve"> PAGEREF _Toc492628187 \h </w:instrText>
-            </w:r>
-            <w:r>
-              <w:rPr>
-                <w:noProof/>
-                <w:webHidden/>
-                <w:lang w:val="nl-NL"/>
-              </w:rPr>
-            </w:r>
-            <w:r>
-              <w:rPr>
-                <w:noProof/>
-                <w:webHidden/>
-                <w:lang w:val="nl-NL"/>
+              </w:rPr>
+              <w:instrText xml:space="preserve"> PAGEREF _Toc492980395 \h </w:instrText>
+            </w:r>
+            <w:r>
+              <w:rPr>
+                <w:noProof/>
+                <w:webHidden/>
+              </w:rPr>
+            </w:r>
+            <w:r>
+              <w:rPr>
+                <w:noProof/>
+                <w:webHidden/>
               </w:rPr>
               <w:fldChar w:fldCharType="separate"/>
             </w:r>
@@ -334,15 +400,13 @@
               <w:rPr>
                 <w:noProof/>
                 <w:webHidden/>
-                <w:lang w:val="nl-NL"/>
-              </w:rPr>
-              <w:t>1</w:t>
-            </w:r>
-            <w:r>
-              <w:rPr>
-                <w:noProof/>
-                <w:webHidden/>
-                <w:lang w:val="nl-NL"/>
+              </w:rPr>
+              <w:t>2</w:t>
+            </w:r>
+            <w:r>
+              <w:rPr>
+                <w:noProof/>
+                <w:webHidden/>
               </w:rPr>
               <w:fldChar w:fldCharType="end"/>
             </w:r>
@@ -360,7 +424,7 @@
               <w:lang w:val="nl-NL" w:eastAsia="ja-JP"/>
             </w:rPr>
           </w:pPr>
-          <w:hyperlink w:anchor="_Toc492628188" w:history="1">
+          <w:hyperlink w:anchor="_Toc492980396" w:history="1">
             <w:r>
               <w:rPr>
                 <w:rStyle w:val="Hyperlink"/>
@@ -382,13 +446,98 @@
                 <w:noProof/>
                 <w:lang w:val="nl-NL"/>
               </w:rPr>
+              <w:t>Use case diagram</w:t>
+            </w:r>
+            <w:r>
+              <w:rPr>
+                <w:noProof/>
+                <w:webHidden/>
+              </w:rPr>
+              <w:tab/>
+            </w:r>
+            <w:r>
+              <w:rPr>
+                <w:noProof/>
+                <w:webHidden/>
+              </w:rPr>
+              <w:fldChar w:fldCharType="begin"/>
+            </w:r>
+            <w:r>
+              <w:rPr>
+                <w:noProof/>
+                <w:webHidden/>
+              </w:rPr>
+              <w:instrText xml:space="preserve"> PAGEREF _Toc492980396 \h </w:instrText>
+            </w:r>
+            <w:r>
+              <w:rPr>
+                <w:noProof/>
+                <w:webHidden/>
+              </w:rPr>
+            </w:r>
+            <w:r>
+              <w:rPr>
+                <w:noProof/>
+                <w:webHidden/>
+              </w:rPr>
+              <w:fldChar w:fldCharType="separate"/>
+            </w:r>
+            <w:r>
+              <w:rPr>
+                <w:noProof/>
+                <w:webHidden/>
+              </w:rPr>
+              <w:t>3</w:t>
+            </w:r>
+            <w:r>
+              <w:rPr>
+                <w:noProof/>
+                <w:webHidden/>
+              </w:rPr>
+              <w:fldChar w:fldCharType="end"/>
+            </w:r>
+          </w:hyperlink>
+        </w:p>
+        <w:p>
+          <w:pPr>
+            <w:pStyle w:val="Inhopg1"/>
+            <w:tabs>
+              <w:tab w:val="left" w:pos="440"/>
+              <w:tab w:val="right" w:leader="dot" w:pos="9062"/>
+            </w:tabs>
+            <w:rPr>
+              <w:noProof/>
+              <w:lang w:val="nl-NL" w:eastAsia="ja-JP"/>
+            </w:rPr>
+          </w:pPr>
+          <w:hyperlink w:anchor="_Toc492980397" w:history="1">
+            <w:r>
+              <w:rPr>
+                <w:rStyle w:val="Hyperlink"/>
+                <w:noProof/>
+                <w:lang w:val="nl-NL"/>
+              </w:rPr>
+              <w:t>6</w:t>
+            </w:r>
+            <w:r>
+              <w:rPr>
+                <w:noProof/>
+                <w:lang w:val="nl-NL" w:eastAsia="ja-JP"/>
+              </w:rPr>
+              <w:tab/>
+            </w:r>
+            <w:r>
+              <w:rPr>
+                <w:rStyle w:val="Hyperlink"/>
+                <w:noProof/>
+                <w:lang w:val="nl-NL"/>
+              </w:rPr>
               <w:t>Use case templates</w:t>
             </w:r>
             <w:r>
               <w:rPr>
                 <w:noProof/>
                 <w:webHidden/>
-                <w:lang w:val="nl-NL"/>
               </w:rPr>
               <w:tab/>
             </w:r>
@@ -396,7 +545,6 @@
               <w:rPr>
                 <w:noProof/>
                 <w:webHidden/>
-                <w:lang w:val="nl-NL"/>
               </w:rPr>
               <w:fldChar w:fldCharType="begin"/>
             </w:r>
@@ -404,22 +552,19 @@
               <w:rPr>
                 <w:noProof/>
                 <w:webHidden/>
-                <w:lang w:val="nl-NL"/>
-              </w:rPr>
-              <w:instrText xml:space="preserve"> PAGEREF _Toc492628188 \h </w:instrText>
-            </w:r>
-            <w:r>
-              <w:rPr>
-                <w:noProof/>
-                <w:webHidden/>
-                <w:lang w:val="nl-NL"/>
-              </w:rPr>
-            </w:r>
-            <w:r>
-              <w:rPr>
-                <w:noProof/>
-                <w:webHidden/>
-                <w:lang w:val="nl-NL"/>
+              </w:rPr>
+              <w:instrText xml:space="preserve"> PAGEREF _Toc492980397 \h </w:instrText>
+            </w:r>
+            <w:r>
+              <w:rPr>
+                <w:noProof/>
+                <w:webHidden/>
+              </w:rPr>
+            </w:r>
+            <w:r>
+              <w:rPr>
+                <w:noProof/>
+                <w:webHidden/>
               </w:rPr>
               <w:fldChar w:fldCharType="separate"/>
             </w:r>
@@ -427,15 +572,13 @@
               <w:rPr>
                 <w:noProof/>
                 <w:webHidden/>
-                <w:lang w:val="nl-NL"/>
-              </w:rPr>
-              <w:t>1</w:t>
-            </w:r>
-            <w:r>
-              <w:rPr>
-                <w:noProof/>
-                <w:webHidden/>
-                <w:lang w:val="nl-NL"/>
+              </w:rPr>
+              <w:t>3</w:t>
+            </w:r>
+            <w:r>
+              <w:rPr>
+                <w:noProof/>
+                <w:webHidden/>
               </w:rPr>
               <w:fldChar w:fldCharType="end"/>
             </w:r>
@@ -465,50 +608,35 @@
           <w:lang w:val="nl-NL"/>
         </w:rPr>
       </w:pPr>
+      <w:bookmarkStart w:id="0" w:name="_Toc492980392"/>
       <w:r>
         <w:rPr>
           <w:lang w:val="nl-NL"/>
         </w:rPr>
         <w:t>De opdracht</w:t>
       </w:r>
+      <w:bookmarkStart w:id="1" w:name="_GoBack"/>
+      <w:bookmarkEnd w:id="0"/>
+      <w:bookmarkEnd w:id="1"/>
     </w:p>
     <w:p>
       <w:pPr>
-        <w:spacing w:after="0" w:line="240" w:lineRule="auto"/>
-        <w:rPr>
-          <w:rFonts w:ascii="Arial" w:eastAsia="Times New Roman" w:hAnsi="Arial" w:cs="Arial"/>
-          <w:sz w:val="26"/>
-          <w:szCs w:val="26"/>
+        <w:rPr>
           <w:lang w:val="nl-NL" w:eastAsia="ja-JP"/>
         </w:rPr>
       </w:pPr>
-      <w:bookmarkStart w:id="0" w:name="_GoBack"/>
-      <w:bookmarkEnd w:id="0"/>
-      <w:r>
-        <w:rPr>
-          <w:rFonts w:ascii="Arial" w:eastAsia="Times New Roman" w:hAnsi="Arial" w:cs="Arial"/>
-          <w:sz w:val="26"/>
-          <w:szCs w:val="26"/>
+      <w:r>
+        <w:rPr>
           <w:lang w:val="nl-NL" w:eastAsia="ja-JP"/>
         </w:rPr>
         <w:t>Voor de SNE afstudeerrichting is er de mogelijkheid om hardware te lenen uit het SNE lab. In het verleden waren was er alleen hardware voor SNE. Maar in de loop der tijd werd er ook hardware voor andere afstudeer richting toegevoegd. Door deze groei is er beho</w:t>
       </w:r>
       <w:r>
         <w:rPr>
-          <w:rFonts w:ascii="Arial" w:eastAsia="Times New Roman" w:hAnsi="Arial" w:cs="Arial"/>
-          <w:sz w:val="26"/>
-          <w:szCs w:val="26"/>
           <w:lang w:val="nl-NL" w:eastAsia="ja-JP"/>
         </w:rPr>
         <w:t xml:space="preserve">efte aan een (simpele app) voor de beheerder ter ondersteuning aan het uitlever proces. Denk aan Inventaris beheer en administratie van welke student wat heeft geleend. </w:t>
       </w:r>
-    </w:p>
-    <w:p>
-      <w:pPr>
-        <w:rPr>
-          <w:lang w:val="nl-NL"/>
-        </w:rPr>
-      </w:pPr>
     </w:p>
     <w:p>
       <w:pPr>
@@ -517,14 +645,14 @@
           <w:lang w:val="nl-NL"/>
         </w:rPr>
       </w:pPr>
-      <w:bookmarkStart w:id="1" w:name="_Toc492628185"/>
+      <w:bookmarkStart w:id="2" w:name="_Toc492980393"/>
       <w:r>
         <w:rPr>
           <w:lang w:val="nl-NL"/>
         </w:rPr>
         <w:t>Kern objecten</w:t>
       </w:r>
-      <w:bookmarkEnd w:id="1"/>
+      <w:bookmarkEnd w:id="2"/>
       <w:r>
         <w:rPr>
           <w:lang w:val="nl-NL"/>
@@ -538,6 +666,18 @@
           <w:lang w:val="nl-NL"/>
         </w:rPr>
       </w:pPr>
+      <w:r>
+        <w:rPr>
+          <w:lang w:val="nl-NL"/>
+        </w:rPr>
+        <w:t xml:space="preserve">Uitleen </w:t>
+      </w:r>
+      <w:r>
+        <w:rPr>
+          <w:lang w:val="nl-NL"/>
+        </w:rPr>
+        <w:t>product</w:t>
+      </w:r>
     </w:p>
     <w:p>
       <w:pPr>
@@ -546,21 +686,117 @@
           <w:lang w:val="nl-NL"/>
         </w:rPr>
       </w:pPr>
-      <w:bookmarkStart w:id="2" w:name="_Toc492628186"/>
-      <w:r>
-        <w:rPr>
-          <w:lang w:val="nl-NL"/>
-        </w:rPr>
+      <w:bookmarkStart w:id="3" w:name="_Toc492980394"/>
+      <w:r>
+        <w:rPr>
+          <w:lang w:val="nl-NL"/>
+        </w:rPr>
+        <w:lastRenderedPageBreak/>
         <w:t>Toestandsdiagram</w:t>
       </w:r>
-      <w:bookmarkEnd w:id="2"/>
+      <w:bookmarkEnd w:id="3"/>
     </w:p>
     <w:p>
       <w:pPr>
+        <w:pStyle w:val="Kop2"/>
         <w:rPr>
           <w:lang w:val="nl-NL"/>
         </w:rPr>
       </w:pPr>
+      <w:bookmarkStart w:id="4" w:name="_Toc492980395"/>
+      <w:r>
+        <w:rPr>
+          <w:lang w:val="nl-NL"/>
+        </w:rPr>
+        <w:t>Product</w:t>
+      </w:r>
+      <w:bookmarkEnd w:id="4"/>
+    </w:p>
+    <w:p>
+      <w:pPr>
+        <w:keepNext/>
+      </w:pPr>
+      <w:r>
+        <w:object w:dxaOrig="6630" w:dyaOrig="7170">
+          <v:shapetype id="_x0000_t75" coordsize="21600,21600" o:spt="75" o:preferrelative="t" path="m@4@5l@4@11@9@11@9@5xe" filled="f" stroked="f">
+            <v:stroke joinstyle="miter"/>
+            <v:formulas>
+              <v:f eqn="if lineDrawn pixelLineWidth 0"/>
+              <v:f eqn="sum @0 1 0"/>
+              <v:f eqn="sum 0 0 @1"/>
+              <v:f eqn="prod @2 1 2"/>
+              <v:f eqn="prod @3 21600 pixelWidth"/>
+              <v:f eqn="prod @3 21600 pixelHeight"/>
+              <v:f eqn="sum @0 0 1"/>
+              <v:f eqn="prod @6 1 2"/>
+              <v:f eqn="prod @7 21600 pixelWidth"/>
+              <v:f eqn="sum @8 21600 0"/>
+              <v:f eqn="prod @7 21600 pixelHeight"/>
+              <v:f eqn="sum @10 21600 0"/>
+            </v:formulas>
+            <v:path o:extrusionok="f" gradientshapeok="t" o:connecttype="rect"/>
+            <o:lock v:ext="edit" aspectratio="t"/>
+          </v:shapetype>
+          <v:shape id="_x0000_i1028" type="#_x0000_t75" style="width:331.5pt;height:358.5pt" o:ole="">
+            <v:imagedata r:id="rId6" o:title=""/>
+          </v:shape>
+          <o:OLEObject Type="Embed" ProgID="Visio.Drawing.15" ShapeID="_x0000_i1028" DrawAspect="Content" ObjectID="_1566722225" r:id="rId7"/>
+        </w:object>
+      </w:r>
+    </w:p>
+    <w:p>
+      <w:pPr>
+        <w:pStyle w:val="Bijschrift"/>
+        <w:rPr>
+          <w:lang w:val="nl-NL"/>
+        </w:rPr>
+      </w:pPr>
+      <w:proofErr w:type="spellStart"/>
+      <w:r>
+        <w:t>Figuur</w:t>
+      </w:r>
+      <w:proofErr w:type="spellEnd"/>
+      <w:r>
+        <w:t xml:space="preserve"> </w:t>
+      </w:r>
+      <w:r>
+        <w:fldChar w:fldCharType="begin"/>
+      </w:r>
+      <w:r>
+        <w:instrText xml:space="preserve"> SEQ Figuur \* ARABIC </w:instrText>
+      </w:r>
+      <w:r>
+        <w:fldChar w:fldCharType="separate"/>
+      </w:r>
+      <w:r>
+        <w:rPr>
+          <w:noProof/>
+        </w:rPr>
+        <w:t>1</w:t>
+      </w:r>
+      <w:r>
+        <w:rPr>
+          <w:noProof/>
+        </w:rPr>
+        <w:fldChar w:fldCharType="end"/>
+      </w:r>
+      <w:r>
+        <w:t xml:space="preserve">: </w:t>
+      </w:r>
+      <w:r>
+        <w:t>Toe stands</w:t>
+      </w:r>
+      <w:r>
+        <w:t xml:space="preserve"> diagram </w:t>
+      </w:r>
+      <w:proofErr w:type="spellStart"/>
+      <w:r>
+        <w:t>voor</w:t>
+      </w:r>
+      <w:proofErr w:type="spellEnd"/>
+      <w:r>
+        <w:t xml:space="preserve"> product</w:t>
+      </w:r>
     </w:p>
     <w:p>
       <w:pPr>
@@ -569,12 +805,13 @@
           <w:lang w:val="nl-NL"/>
         </w:rPr>
       </w:pPr>
-      <w:bookmarkStart w:id="3" w:name="_Toc492628187"/>
+      <w:bookmarkStart w:id="5" w:name="_Toc492980396"/>
       <w:proofErr w:type="spellStart"/>
       <w:r>
         <w:rPr>
           <w:lang w:val="nl-NL"/>
         </w:rPr>
+        <w:lastRenderedPageBreak/>
         <w:t>Use</w:t>
       </w:r>
       <w:proofErr w:type="spellEnd"/>
@@ -590,7 +827,7 @@
         </w:rPr>
         <w:t>case diagram</w:t>
       </w:r>
-      <w:bookmarkEnd w:id="3"/>
+      <w:bookmarkEnd w:id="5"/>
     </w:p>
     <w:p>
       <w:pPr>
@@ -598,6 +835,14 @@
           <w:lang w:val="nl-NL"/>
         </w:rPr>
       </w:pPr>
+      <w:r>
+        <w:object w:dxaOrig="5881" w:dyaOrig="4756">
+          <v:shape id="_x0000_i1029" type="#_x0000_t75" style="width:294pt;height:237.75pt" o:ole="">
+            <v:imagedata r:id="rId8" o:title=""/>
+          </v:shape>
+          <o:OLEObject Type="Embed" ProgID="Visio.Drawing.15" ShapeID="_x0000_i1029" DrawAspect="Content" ObjectID="_1566722226" r:id="rId9"/>
+        </w:object>
+      </w:r>
     </w:p>
     <w:p>
       <w:pPr>
@@ -606,7 +851,7 @@
           <w:lang w:val="nl-NL"/>
         </w:rPr>
       </w:pPr>
-      <w:bookmarkStart w:id="4" w:name="_Toc492628188"/>
+      <w:bookmarkStart w:id="6" w:name="_Toc492980397"/>
       <w:proofErr w:type="spellStart"/>
       <w:r>
         <w:rPr>
@@ -621,7 +866,14 @@
         </w:rPr>
         <w:t xml:space="preserve"> case templates</w:t>
       </w:r>
-      <w:bookmarkEnd w:id="4"/>
+      <w:bookmarkEnd w:id="6"/>
+    </w:p>
+    <w:p>
+      <w:pPr>
+        <w:rPr>
+          <w:lang w:val="nl-NL"/>
+        </w:rPr>
+      </w:pPr>
     </w:p>
     <w:sectPr>
       <w:pgSz w:w="11906" w:h="16838"/>
@@ -1197,7 +1449,6 @@
     <w:next w:val="Standaard"/>
     <w:link w:val="Kop2Char"/>
     <w:uiPriority w:val="9"/>
-    <w:semiHidden/>
     <w:unhideWhenUsed/>
     <w:qFormat/>
     <w:rsid w:val="00D935D7"/>
@@ -1504,7 +1755,6 @@
     <w:basedOn w:val="Standaardalinea-lettertype"/>
     <w:link w:val="Kop2"/>
     <w:uiPriority w:val="9"/>
-    <w:semiHidden/>
     <w:rsid w:val="00D935D7"/>
     <w:rPr>
       <w:rFonts w:asciiTheme="majorHAnsi" w:eastAsiaTheme="majorEastAsia" w:hAnsiTheme="majorHAnsi" w:cstheme="majorBidi"/>
@@ -1621,7 +1871,6 @@
     <w:basedOn w:val="Standaard"/>
     <w:next w:val="Standaard"/>
     <w:uiPriority w:val="35"/>
-    <w:semiHidden/>
     <w:unhideWhenUsed/>
     <w:qFormat/>
     <w:rsid w:val="00D935D7"/>
@@ -1847,6 +2096,19 @@
       <w:color w:val="0563C1" w:themeColor="hyperlink"/>
       <w:u w:val="single"/>
     </w:rPr>
+  </w:style>
+  <w:style w:type="paragraph" w:styleId="Inhopg2">
+    <w:name w:val="toc 2"/>
+    <w:basedOn w:val="Standaard"/>
+    <w:next w:val="Standaard"/>
+    <w:autoRedefine/>
+    <w:uiPriority w:val="39"/>
+    <w:unhideWhenUsed/>
+    <w:rsid w:val="00234043"/>
+    <w:pPr>
+      <w:spacing w:after="100"/>
+      <w:ind w:left="220"/>
+    </w:pPr>
   </w:style>
 </w:styles>
 </file>
@@ -2117,7 +2379,7 @@
 </file>
 
 <file path=customXml/itemProps1.xml><?xml version="1.0" encoding="utf-8"?>
-<ds:datastoreItem xmlns:ds="http://schemas.openxmlformats.org/officeDocument/2006/customXml" ds:itemID="{435459AD-5A6E-462A-8DDB-5462468FE0FC}">
+<ds:datastoreItem xmlns:ds="http://schemas.openxmlformats.org/officeDocument/2006/customXml" ds:itemID="{791CF7CD-1461-4A29-96ED-1ED2ACA14B6E}">
   <ds:schemaRefs>
     <ds:schemaRef ds:uri="http://schemas.openxmlformats.org/officeDocument/2006/bibliography"/>
   </ds:schemaRefs>

</xml_diff>

<commit_message>
:book: huidige procesbeschrijving toegevoegd
</commit_message>
<xml_diff>
--- a/documentatie/Analyse.docx
+++ b/documentatie/Analyse.docx
@@ -1,6 +1,6 @@
 
 <file path=word/document.xml><?xml version="1.0" encoding="utf-8"?>
-<w:document xmlns:wpc="http://schemas.microsoft.com/office/word/2010/wordprocessingCanvas" xmlns:cx="http://schemas.microsoft.com/office/drawing/2014/chartex" xmlns:cx1="http://schemas.microsoft.com/office/drawing/2015/9/8/chartex" xmlns:cx2="http://schemas.microsoft.com/office/drawing/2015/10/21/chartex" xmlns:cx3="http://schemas.microsoft.com/office/drawing/2016/5/9/chartex" xmlns:cx4="http://schemas.microsoft.com/office/drawing/2016/5/10/chartex" xmlns:cx5="http://schemas.microsoft.com/office/drawing/2016/5/11/chartex" xmlns:mc="http://schemas.openxmlformats.org/markup-compatibility/2006" xmlns:o="urn:schemas-microsoft-com:office:office" xmlns:r="http://schemas.openxmlformats.org/officeDocument/2006/relationships" xmlns:m="http://schemas.openxmlformats.org/officeDocument/2006/math" xmlns:v="urn:schemas-microsoft-com:vml" xmlns:wp14="http://schemas.microsoft.com/office/word/2010/wordprocessingDrawing" xmlns:wp="http://schemas.openxmlformats.org/drawingml/2006/wordprocessingDrawing" xmlns:w10="urn:schemas-microsoft-com:office:word" xmlns:w="http://schemas.openxmlformats.org/wordprocessingml/2006/main" xmlns:w14="http://schemas.microsoft.com/office/word/2010/wordml" xmlns:w15="http://schemas.microsoft.com/office/word/2012/wordml" xmlns:w16se="http://schemas.microsoft.com/office/word/2015/wordml/symex" xmlns:wpg="http://schemas.microsoft.com/office/word/2010/wordprocessingGroup" xmlns:wpi="http://schemas.microsoft.com/office/word/2010/wordprocessingInk" xmlns:wne="http://schemas.microsoft.com/office/word/2006/wordml" xmlns:wps="http://schemas.microsoft.com/office/word/2010/wordprocessingShape" mc:Ignorable="w14 w15 w16se wp14">
+<w:document xmlns:wpc="http://schemas.microsoft.com/office/word/2010/wordprocessingCanvas" xmlns:mo="http://schemas.microsoft.com/office/mac/office/2008/main" xmlns:mc="http://schemas.openxmlformats.org/markup-compatibility/2006" xmlns:mv="urn:schemas-microsoft-com:mac:vml" xmlns:o="urn:schemas-microsoft-com:office:office" xmlns:r="http://schemas.openxmlformats.org/officeDocument/2006/relationships" xmlns:m="http://schemas.openxmlformats.org/officeDocument/2006/math" xmlns:v="urn:schemas-microsoft-com:vml" xmlns:wp14="http://schemas.microsoft.com/office/word/2010/wordprocessingDrawing" xmlns:wp="http://schemas.openxmlformats.org/drawingml/2006/wordprocessingDrawing" xmlns:w10="urn:schemas-microsoft-com:office:word" xmlns:w="http://schemas.openxmlformats.org/wordprocessingml/2006/main" xmlns:w14="http://schemas.microsoft.com/office/word/2010/wordml" xmlns:w15="http://schemas.microsoft.com/office/word/2012/wordml" xmlns:wpg="http://schemas.microsoft.com/office/word/2010/wordprocessingGroup" xmlns:wpi="http://schemas.microsoft.com/office/word/2010/wordprocessingInk" xmlns:wne="http://schemas.microsoft.com/office/word/2006/wordml" xmlns:wps="http://schemas.microsoft.com/office/word/2010/wordprocessingShape" mc:Ignorable="w14 w15 wp14">
   <w:body>
     <w:p>
       <w:pPr>
@@ -13,7 +13,13 @@
         <w:rPr>
           <w:lang w:val="nl-NL"/>
         </w:rPr>
-        <w:t>Analyse FEP eindopdracht</w:t>
+        <w:t xml:space="preserve">Analyse </w:t>
+      </w:r>
+      <w:r>
+        <w:rPr>
+          <w:lang w:val="nl-NL"/>
+        </w:rPr>
+        <w:t>FEP-eindopdracht</w:t>
       </w:r>
     </w:p>
     <w:sdt>
@@ -615,31 +621,199 @@
         </w:rPr>
         <w:t>De opdracht</w:t>
       </w:r>
+      <w:bookmarkEnd w:id="0"/>
+    </w:p>
+    <w:p>
+      <w:pPr>
+        <w:rPr>
+          <w:lang w:val="nl-NL" w:eastAsia="ja-JP"/>
+        </w:rPr>
+      </w:pPr>
+      <w:r>
+        <w:rPr>
+          <w:lang w:val="nl-NL" w:eastAsia="ja-JP"/>
+        </w:rPr>
+        <w:t xml:space="preserve">Voor de </w:t>
+      </w:r>
+      <w:r>
+        <w:rPr>
+          <w:lang w:val="nl-NL" w:eastAsia="ja-JP"/>
+        </w:rPr>
+        <w:t>SNE-afstudeerrichting</w:t>
+      </w:r>
+      <w:r>
+        <w:rPr>
+          <w:lang w:val="nl-NL" w:eastAsia="ja-JP"/>
+        </w:rPr>
+        <w:t xml:space="preserve"> is er de mogelijkheid om hardware te lenen uit het SNE lab. In het verleden waren was er alleen hardware voor SNE. Maar in de loop der tijd werd er ook hardware voor andere afstudeer richting toegevoegd. Door deze groei is er beho</w:t>
+      </w:r>
+      <w:r>
+        <w:rPr>
+          <w:lang w:val="nl-NL" w:eastAsia="ja-JP"/>
+        </w:rPr>
+        <w:t xml:space="preserve">efte aan een (simpele app) voor de beheerder ter ondersteuning aan het uitlever proces. Denk aan Inventaris beheer en administratie van welke student wat heeft geleend. </w:t>
+      </w:r>
+    </w:p>
+    <w:p>
+      <w:pPr>
+        <w:spacing w:line="240" w:lineRule="auto"/>
+        <w:rPr>
+          <w:lang w:val="nl-NL" w:eastAsia="ja-JP"/>
+        </w:rPr>
+      </w:pPr>
+      <w:r>
+        <w:rPr>
+          <w:lang w:val="nl-NL" w:eastAsia="ja-JP"/>
+        </w:rPr>
+        <w:t xml:space="preserve">Het </w:t>
+      </w:r>
+      <w:r>
+        <w:rPr>
+          <w:lang w:val="nl-NL" w:eastAsia="ja-JP"/>
+        </w:rPr>
+        <w:t xml:space="preserve">huidige </w:t>
+      </w:r>
+      <w:r>
+        <w:rPr>
+          <w:lang w:val="nl-NL" w:eastAsia="ja-JP"/>
+        </w:rPr>
+        <w:t>proces werkt als volgt:</w:t>
+      </w:r>
+    </w:p>
+    <w:p>
+      <w:pPr>
+        <w:spacing w:line="240" w:lineRule="auto"/>
+        <w:rPr>
+          <w:lang w:val="nl-NL"/>
+        </w:rPr>
+      </w:pPr>
+      <w:r>
+        <w:rPr>
+          <w:lang w:val="nl-NL"/>
+        </w:rPr>
+        <w:t>D</w:t>
+      </w:r>
+      <w:r>
+        <w:rPr>
+          <w:lang w:val="nl-NL"/>
+        </w:rPr>
+        <w:t>e d</w:t>
+      </w:r>
+      <w:r>
+        <w:rPr>
+          <w:lang w:val="nl-NL"/>
+        </w:rPr>
+        <w:t xml:space="preserve">ocent geeft aan de school aan dat </w:t>
+      </w:r>
+      <w:r>
+        <w:rPr>
+          <w:lang w:val="nl-NL"/>
+        </w:rPr>
+        <w:t xml:space="preserve">er </w:t>
+      </w:r>
+      <w:r>
+        <w:rPr>
+          <w:lang w:val="nl-NL"/>
+        </w:rPr>
+        <w:t>materiaal nodig is</w:t>
+      </w:r>
+      <w:r>
+        <w:rPr>
+          <w:lang w:val="nl-NL"/>
+        </w:rPr>
+        <w:t>.</w:t>
+      </w:r>
+      <w:r>
+        <w:rPr>
+          <w:lang w:val="nl-NL"/>
+        </w:rPr>
+        <w:t xml:space="preserve"> Mocht dit </w:t>
+      </w:r>
+      <w:r>
+        <w:rPr>
+          <w:lang w:val="nl-NL"/>
+        </w:rPr>
+        <w:t>aanwezig</w:t>
+      </w:r>
+      <w:r>
+        <w:rPr>
+          <w:lang w:val="nl-NL"/>
+        </w:rPr>
+        <w:t xml:space="preserve"> zijn in het SNE lab, dan reserveert hij deze.</w:t>
+      </w:r>
+      <w:r>
+        <w:rPr>
+          <w:lang w:val="nl-NL"/>
+        </w:rPr>
+        <w:t xml:space="preserve"> De aanwezigheid en beschikbaarheid wordt bijgehouden in een spreadsheet.</w:t>
+      </w:r>
+      <w:r>
+        <w:rPr>
+          <w:lang w:val="nl-NL"/>
+        </w:rPr>
+        <w:t xml:space="preserve"> Mochten deze niet aanwezig zijn, dan schaft de school deze aan. </w:t>
+      </w:r>
+      <w:r>
+        <w:rPr>
+          <w:lang w:val="nl-NL"/>
+        </w:rPr>
+        <w:t xml:space="preserve">De student kan, om iets te lenen, </w:t>
+      </w:r>
+      <w:r>
+        <w:rPr>
+          <w:lang w:val="nl-NL"/>
+        </w:rPr>
+        <w:t>een mail sturen naar Tim met het bericht wat hij wilt lenen. Tim kijkt dan of het materiaal dat de student wilt lenen aanwezig</w:t>
+      </w:r>
+      <w:r>
+        <w:rPr>
+          <w:lang w:val="nl-NL"/>
+        </w:rPr>
+        <w:t xml:space="preserve"> en beschikbaar</w:t>
+      </w:r>
+      <w:r>
+        <w:rPr>
+          <w:lang w:val="nl-NL"/>
+        </w:rPr>
+        <w:t xml:space="preserve"> is. Mocht deze aanwezig</w:t>
+      </w:r>
+      <w:r>
+        <w:rPr>
+          <w:lang w:val="nl-NL"/>
+        </w:rPr>
+        <w:t xml:space="preserve"> en beschikbaar</w:t>
+      </w:r>
+      <w:r>
+        <w:rPr>
+          <w:lang w:val="nl-NL"/>
+        </w:rPr>
+        <w:t xml:space="preserve"> zijn, dan legt Tim het materiaal klaar in </w:t>
+      </w:r>
+      <w:r>
+        <w:rPr>
+          <w:lang w:val="nl-NL"/>
+        </w:rPr>
+        <w:t>een kluis en stuurt de pincode hiervan naar de student.</w:t>
+      </w:r>
+    </w:p>
+    <w:p>
+      <w:pPr>
+        <w:spacing w:line="240" w:lineRule="auto"/>
+        <w:rPr>
+          <w:lang w:val="nl-NL" w:eastAsia="ja-JP"/>
+        </w:rPr>
+      </w:pPr>
+      <w:r>
+        <w:rPr>
+          <w:lang w:val="nl-NL"/>
+        </w:rPr>
+        <w:t>Wanneer de student het materiaal niet meer gebruikt, kan hij dit terug leggen in de kluis. Hij kan dan ook aangeven dat hij het terug brengt. Wanneer hij het terug brengt checkt Tim of het materiaal het nog werkt. Mocht het niet werken, dan wordt de aanwezigheid aangepast. Mocht het wel werken, dan wordt de aanwezigheid ook aangepast.</w:t>
+      </w:r>
       <w:bookmarkStart w:id="1" w:name="_GoBack"/>
-      <w:bookmarkEnd w:id="0"/>
       <w:bookmarkEnd w:id="1"/>
     </w:p>
     <w:p>
       <w:pPr>
-        <w:rPr>
-          <w:lang w:val="nl-NL" w:eastAsia="ja-JP"/>
-        </w:rPr>
-      </w:pPr>
-      <w:r>
-        <w:rPr>
-          <w:lang w:val="nl-NL" w:eastAsia="ja-JP"/>
-        </w:rPr>
-        <w:t>Voor de SNE afstudeerrichting is er de mogelijkheid om hardware te lenen uit het SNE lab. In het verleden waren was er alleen hardware voor SNE. Maar in de loop der tijd werd er ook hardware voor andere afstudeer richting toegevoegd. Door deze groei is er beho</w:t>
-      </w:r>
-      <w:r>
-        <w:rPr>
-          <w:lang w:val="nl-NL" w:eastAsia="ja-JP"/>
-        </w:rPr>
-        <w:t xml:space="preserve">efte aan een (simpele app) voor de beheerder ter ondersteuning aan het uitlever proces. Denk aan Inventaris beheer en administratie van welke student wat heeft geleend. </w:t>
-      </w:r>
-    </w:p>
-    <w:p>
-      <w:pPr>
         <w:pStyle w:val="Kop1"/>
         <w:rPr>
           <w:lang w:val="nl-NL"/>
@@ -717,7 +891,7 @@
         <w:keepNext/>
       </w:pPr>
       <w:r>
-        <w:object w:dxaOrig="6630" w:dyaOrig="7170">
+        <w:object w:dxaOrig="6630" w:dyaOrig="7170" w14:anchorId="108DA21B">
           <v:shapetype id="_x0000_t75" coordsize="21600,21600" o:spt="75" o:preferrelative="t" path="m@4@5l@4@11@9@11@9@5xe" filled="f" stroked="f">
             <v:stroke joinstyle="miter"/>
             <v:formulas>
@@ -737,10 +911,10 @@
             <v:path o:extrusionok="f" gradientshapeok="t" o:connecttype="rect"/>
             <o:lock v:ext="edit" aspectratio="t"/>
           </v:shapetype>
-          <v:shape id="_x0000_i1028" type="#_x0000_t75" style="width:331.5pt;height:358.5pt" o:ole="">
+          <v:shape id="_x0000_i1025" type="#_x0000_t75" style="width:332pt;height:359pt" o:ole="">
             <v:imagedata r:id="rId6" o:title=""/>
           </v:shape>
-          <o:OLEObject Type="Embed" ProgID="Visio.Drawing.15" ShapeID="_x0000_i1028" DrawAspect="Content" ObjectID="_1566722225" r:id="rId7"/>
+          <o:OLEObject Type="Embed" ProgID="Visio.Drawing.15" ShapeID="_x0000_i1025" DrawAspect="Content" ObjectID="_1566803442" r:id="rId7"/>
         </w:object>
       </w:r>
     </w:p>
@@ -751,18 +925,19 @@
           <w:lang w:val="nl-NL"/>
         </w:rPr>
       </w:pPr>
-      <w:proofErr w:type="spellStart"/>
-      <w:r>
-        <w:t>Figuur</w:t>
-      </w:r>
-      <w:proofErr w:type="spellEnd"/>
-      <w:r>
-        <w:t xml:space="preserve"> </w:t>
+      <w:r>
+        <w:rPr>
+          <w:lang w:val="nl-NL"/>
+        </w:rPr>
+        <w:t xml:space="preserve">Figuur </w:t>
       </w:r>
       <w:r>
         <w:fldChar w:fldCharType="begin"/>
       </w:r>
       <w:r>
+        <w:rPr>
+          <w:lang w:val="nl-NL"/>
+        </w:rPr>
         <w:instrText xml:space="preserve"> SEQ Figuur \* ARABIC </w:instrText>
       </w:r>
       <w:r>
@@ -771,6 +946,7 @@
       <w:r>
         <w:rPr>
           <w:noProof/>
+          <w:lang w:val="nl-NL"/>
         </w:rPr>
         <w:t>1</w:t>
       </w:r>
@@ -781,21 +957,22 @@
         <w:fldChar w:fldCharType="end"/>
       </w:r>
       <w:r>
+        <w:rPr>
+          <w:lang w:val="nl-NL"/>
+        </w:rPr>
         <w:t xml:space="preserve">: </w:t>
       </w:r>
       <w:r>
+        <w:rPr>
+          <w:lang w:val="nl-NL"/>
+        </w:rPr>
         <w:t>Toe stands</w:t>
       </w:r>
       <w:r>
-        <w:t xml:space="preserve"> diagram </w:t>
-      </w:r>
-      <w:proofErr w:type="spellStart"/>
-      <w:r>
-        <w:t>voor</w:t>
-      </w:r>
-      <w:proofErr w:type="spellEnd"/>
-      <w:r>
-        <w:t xml:space="preserve"> product</w:t>
+        <w:rPr>
+          <w:lang w:val="nl-NL"/>
+        </w:rPr>
+        <w:t xml:space="preserve"> diagram voor product</w:t>
       </w:r>
     </w:p>
     <w:p>
@@ -806,7 +983,6 @@
         </w:rPr>
       </w:pPr>
       <w:bookmarkStart w:id="5" w:name="_Toc492980396"/>
-      <w:proofErr w:type="spellStart"/>
       <w:r>
         <w:rPr>
           <w:lang w:val="nl-NL"/>
@@ -814,7 +990,6 @@
         <w:lastRenderedPageBreak/>
         <w:t>Use</w:t>
       </w:r>
-      <w:proofErr w:type="spellEnd"/>
       <w:r>
         <w:rPr>
           <w:lang w:val="nl-NL"/>
@@ -836,11 +1011,11 @@
         </w:rPr>
       </w:pPr>
       <w:r>
-        <w:object w:dxaOrig="5881" w:dyaOrig="4756">
-          <v:shape id="_x0000_i1029" type="#_x0000_t75" style="width:294pt;height:237.75pt" o:ole="">
+        <w:object w:dxaOrig="5881" w:dyaOrig="4756" w14:anchorId="2490ADBE">
+          <v:shape id="_x0000_i1026" type="#_x0000_t75" style="width:294pt;height:238pt" o:ole="">
             <v:imagedata r:id="rId8" o:title=""/>
           </v:shape>
-          <o:OLEObject Type="Embed" ProgID="Visio.Drawing.15" ShapeID="_x0000_i1029" DrawAspect="Content" ObjectID="_1566722226" r:id="rId9"/>
+          <o:OLEObject Type="Embed" ProgID="Visio.Drawing.15" ShapeID="_x0000_i1026" DrawAspect="Content" ObjectID="_1566803443" r:id="rId9"/>
         </w:object>
       </w:r>
     </w:p>
@@ -852,19 +1027,11 @@
         </w:rPr>
       </w:pPr>
       <w:bookmarkStart w:id="6" w:name="_Toc492980397"/>
-      <w:proofErr w:type="spellStart"/>
-      <w:r>
-        <w:rPr>
-          <w:lang w:val="nl-NL"/>
-        </w:rPr>
-        <w:t>Use</w:t>
-      </w:r>
-      <w:proofErr w:type="spellEnd"/>
-      <w:r>
-        <w:rPr>
-          <w:lang w:val="nl-NL"/>
-        </w:rPr>
-        <w:t xml:space="preserve"> case templates</w:t>
+      <w:r>
+        <w:rPr>
+          <w:lang w:val="nl-NL"/>
+        </w:rPr>
+        <w:t>Use case templates</w:t>
       </w:r>
       <w:bookmarkEnd w:id="6"/>
     </w:p>
@@ -886,8 +1053,8 @@
 </file>
 
 <file path=word/numbering.xml><?xml version="1.0" encoding="utf-8"?>
-<w:numbering xmlns:wpc="http://schemas.microsoft.com/office/word/2010/wordprocessingCanvas" xmlns:cx="http://schemas.microsoft.com/office/drawing/2014/chartex" xmlns:cx1="http://schemas.microsoft.com/office/drawing/2015/9/8/chartex" xmlns:cx2="http://schemas.microsoft.com/office/drawing/2015/10/21/chartex" xmlns:cx3="http://schemas.microsoft.com/office/drawing/2016/5/9/chartex" xmlns:cx4="http://schemas.microsoft.com/office/drawing/2016/5/10/chartex" xmlns:cx5="http://schemas.microsoft.com/office/drawing/2016/5/11/chartex" xmlns:mc="http://schemas.openxmlformats.org/markup-compatibility/2006" xmlns:o="urn:schemas-microsoft-com:office:office" xmlns:r="http://schemas.openxmlformats.org/officeDocument/2006/relationships" xmlns:m="http://schemas.openxmlformats.org/officeDocument/2006/math" xmlns:v="urn:schemas-microsoft-com:vml" xmlns:wp14="http://schemas.microsoft.com/office/word/2010/wordprocessingDrawing" xmlns:wp="http://schemas.openxmlformats.org/drawingml/2006/wordprocessingDrawing" xmlns:w10="urn:schemas-microsoft-com:office:word" xmlns:w="http://schemas.openxmlformats.org/wordprocessingml/2006/main" xmlns:w14="http://schemas.microsoft.com/office/word/2010/wordml" xmlns:w15="http://schemas.microsoft.com/office/word/2012/wordml" xmlns:w16se="http://schemas.microsoft.com/office/word/2015/wordml/symex" xmlns:wpg="http://schemas.microsoft.com/office/word/2010/wordprocessingGroup" xmlns:wpi="http://schemas.microsoft.com/office/word/2010/wordprocessingInk" xmlns:wne="http://schemas.microsoft.com/office/word/2006/wordml" xmlns:wps="http://schemas.microsoft.com/office/word/2010/wordprocessingShape" mc:Ignorable="w14 w15 w16se wp14">
-  <w:abstractNum w:abstractNumId="0" w15:restartNumberingAfterBreak="0">
+<w:numbering xmlns:wpc="http://schemas.microsoft.com/office/word/2010/wordprocessingCanvas" xmlns:mo="http://schemas.microsoft.com/office/mac/office/2008/main" xmlns:mc="http://schemas.openxmlformats.org/markup-compatibility/2006" xmlns:mv="urn:schemas-microsoft-com:mac:vml" xmlns:o="urn:schemas-microsoft-com:office:office" xmlns:r="http://schemas.openxmlformats.org/officeDocument/2006/relationships" xmlns:m="http://schemas.openxmlformats.org/officeDocument/2006/math" xmlns:v="urn:schemas-microsoft-com:vml" xmlns:wp14="http://schemas.microsoft.com/office/word/2010/wordprocessingDrawing" xmlns:wp="http://schemas.openxmlformats.org/drawingml/2006/wordprocessingDrawing" xmlns:w10="urn:schemas-microsoft-com:office:word" xmlns:w="http://schemas.openxmlformats.org/wordprocessingml/2006/main" xmlns:w14="http://schemas.microsoft.com/office/word/2010/wordml" xmlns:w15="http://schemas.microsoft.com/office/word/2012/wordml" xmlns:wpg="http://schemas.microsoft.com/office/word/2010/wordprocessingGroup" xmlns:wpi="http://schemas.microsoft.com/office/word/2010/wordprocessingInk" xmlns:wne="http://schemas.microsoft.com/office/word/2006/wordml" xmlns:wps="http://schemas.microsoft.com/office/word/2010/wordprocessingShape" mc:Ignorable="w14 w15 wp14">
+  <w:abstractNum w:abstractNumId="0">
     <w:nsid w:val="1482775B"/>
     <w:multiLevelType w:val="multilevel"/>
     <w:tmpl w:val="257EA958"/>
@@ -979,6 +1146,95 @@
       <w:lvlJc w:val="left"/>
       <w:pPr>
         <w:ind w:left="1584" w:hanging="1584"/>
+      </w:pPr>
+    </w:lvl>
+  </w:abstractNum>
+  <w:abstractNum w:abstractNumId="1">
+    <w:nsid w:val="61F95841"/>
+    <w:multiLevelType w:val="hybridMultilevel"/>
+    <w:tmpl w:val="D8D2B32A"/>
+    <w:lvl w:ilvl="0" w:tplc="0413000F">
+      <w:start w:val="1"/>
+      <w:numFmt w:val="decimal"/>
+      <w:lvlText w:val="%1."/>
+      <w:lvlJc w:val="left"/>
+      <w:pPr>
+        <w:ind w:left="720" w:hanging="360"/>
+      </w:pPr>
+      <w:rPr>
+        <w:rFonts w:hint="default"/>
+      </w:rPr>
+    </w:lvl>
+    <w:lvl w:ilvl="1" w:tplc="04130019" w:tentative="1">
+      <w:start w:val="1"/>
+      <w:numFmt w:val="lowerLetter"/>
+      <w:lvlText w:val="%2."/>
+      <w:lvlJc w:val="left"/>
+      <w:pPr>
+        <w:ind w:left="1440" w:hanging="360"/>
+      </w:pPr>
+    </w:lvl>
+    <w:lvl w:ilvl="2" w:tplc="0413001B" w:tentative="1">
+      <w:start w:val="1"/>
+      <w:numFmt w:val="lowerRoman"/>
+      <w:lvlText w:val="%3."/>
+      <w:lvlJc w:val="right"/>
+      <w:pPr>
+        <w:ind w:left="2160" w:hanging="180"/>
+      </w:pPr>
+    </w:lvl>
+    <w:lvl w:ilvl="3" w:tplc="0413000F" w:tentative="1">
+      <w:start w:val="1"/>
+      <w:numFmt w:val="decimal"/>
+      <w:lvlText w:val="%4."/>
+      <w:lvlJc w:val="left"/>
+      <w:pPr>
+        <w:ind w:left="2880" w:hanging="360"/>
+      </w:pPr>
+    </w:lvl>
+    <w:lvl w:ilvl="4" w:tplc="04130019" w:tentative="1">
+      <w:start w:val="1"/>
+      <w:numFmt w:val="lowerLetter"/>
+      <w:lvlText w:val="%5."/>
+      <w:lvlJc w:val="left"/>
+      <w:pPr>
+        <w:ind w:left="3600" w:hanging="360"/>
+      </w:pPr>
+    </w:lvl>
+    <w:lvl w:ilvl="5" w:tplc="0413001B" w:tentative="1">
+      <w:start w:val="1"/>
+      <w:numFmt w:val="lowerRoman"/>
+      <w:lvlText w:val="%6."/>
+      <w:lvlJc w:val="right"/>
+      <w:pPr>
+        <w:ind w:left="4320" w:hanging="180"/>
+      </w:pPr>
+    </w:lvl>
+    <w:lvl w:ilvl="6" w:tplc="0413000F" w:tentative="1">
+      <w:start w:val="1"/>
+      <w:numFmt w:val="decimal"/>
+      <w:lvlText w:val="%7."/>
+      <w:lvlJc w:val="left"/>
+      <w:pPr>
+        <w:ind w:left="5040" w:hanging="360"/>
+      </w:pPr>
+    </w:lvl>
+    <w:lvl w:ilvl="7" w:tplc="04130019" w:tentative="1">
+      <w:start w:val="1"/>
+      <w:numFmt w:val="lowerLetter"/>
+      <w:lvlText w:val="%8."/>
+      <w:lvlJc w:val="left"/>
+      <w:pPr>
+        <w:ind w:left="5760" w:hanging="360"/>
+      </w:pPr>
+    </w:lvl>
+    <w:lvl w:ilvl="8" w:tplc="0413001B" w:tentative="1">
+      <w:start w:val="1"/>
+      <w:numFmt w:val="lowerRoman"/>
+      <w:lvlText w:val="%9."/>
+      <w:lvlJc w:val="right"/>
+      <w:pPr>
+        <w:ind w:left="6480" w:hanging="180"/>
       </w:pPr>
     </w:lvl>
   </w:abstractNum>
@@ -1012,11 +1268,14 @@
   <w:num w:numId="10">
     <w:abstractNumId w:val="0"/>
   </w:num>
+  <w:num w:numId="11">
+    <w:abstractNumId w:val="1"/>
+  </w:num>
 </w:numbering>
 </file>
 
 <file path=word/styles.xml><?xml version="1.0" encoding="utf-8"?>
-<w:styles xmlns:mc="http://schemas.openxmlformats.org/markup-compatibility/2006" xmlns:r="http://schemas.openxmlformats.org/officeDocument/2006/relationships" xmlns:w="http://schemas.openxmlformats.org/wordprocessingml/2006/main" xmlns:w14="http://schemas.microsoft.com/office/word/2010/wordml" xmlns:w15="http://schemas.microsoft.com/office/word/2012/wordml" xmlns:w16se="http://schemas.microsoft.com/office/word/2015/wordml/symex" mc:Ignorable="w14 w15 w16se">
+<w:styles xmlns:mc="http://schemas.openxmlformats.org/markup-compatibility/2006" xmlns:r="http://schemas.openxmlformats.org/officeDocument/2006/relationships" xmlns:w="http://schemas.openxmlformats.org/wordprocessingml/2006/main" xmlns:w14="http://schemas.microsoft.com/office/word/2010/wordml" xmlns:w15="http://schemas.microsoft.com/office/word/2012/wordml" mc:Ignorable="w14 w15">
   <w:docDefaults>
     <w:rPrDefault>
       <w:rPr>
@@ -1032,7 +1291,7 @@
       </w:pPr>
     </w:pPrDefault>
   </w:docDefaults>
-  <w:latentStyles w:defLockedState="0" w:defUIPriority="99" w:defSemiHidden="0" w:defUnhideWhenUsed="0" w:defQFormat="0" w:count="374">
+  <w:latentStyles w:defLockedState="0" w:defUIPriority="99" w:defSemiHidden="0" w:defUnhideWhenUsed="0" w:defQFormat="0" w:count="382">
     <w:lsdException w:name="Normal" w:uiPriority="0" w:qFormat="1"/>
     <w:lsdException w:name="heading 1" w:uiPriority="9" w:qFormat="1"/>
     <w:lsdException w:name="heading 2" w:semiHidden="1" w:uiPriority="9" w:unhideWhenUsed="1" w:qFormat="1"/>
@@ -1406,7 +1665,6 @@
     <w:lsdException w:name="List Table 7 Colorful Accent 6" w:uiPriority="52"/>
     <w:lsdException w:name="Mention" w:semiHidden="1" w:unhideWhenUsed="1"/>
     <w:lsdException w:name="Smart Hyperlink" w:semiHidden="1" w:unhideWhenUsed="1"/>
-    <w:lsdException w:name="Hashtag" w:semiHidden="1" w:unhideWhenUsed="1"/>
   </w:latentStyles>
   <w:style w:type="paragraph" w:default="1" w:styleId="Standaard">
     <w:name w:val="Normal"/>
@@ -1417,7 +1675,7 @@
     <w:name w:val="heading 1"/>
     <w:basedOn w:val="Standaard"/>
     <w:next w:val="Standaard"/>
-    <w:link w:val="Kop1Char"/>
+    <w:link w:val="Kop1Teken"/>
     <w:uiPriority w:val="9"/>
     <w:qFormat/>
     <w:rsid w:val="00D935D7"/>
@@ -1447,7 +1705,7 @@
     <w:name w:val="heading 2"/>
     <w:basedOn w:val="Standaard"/>
     <w:next w:val="Standaard"/>
-    <w:link w:val="Kop2Char"/>
+    <w:link w:val="Kop2Teken"/>
     <w:uiPriority w:val="9"/>
     <w:unhideWhenUsed/>
     <w:qFormat/>
@@ -1476,7 +1734,7 @@
     <w:name w:val="heading 3"/>
     <w:basedOn w:val="Standaard"/>
     <w:next w:val="Standaard"/>
-    <w:link w:val="Kop3Char"/>
+    <w:link w:val="Kop3Teken"/>
     <w:uiPriority w:val="9"/>
     <w:semiHidden/>
     <w:unhideWhenUsed/>
@@ -1503,7 +1761,7 @@
     <w:name w:val="heading 4"/>
     <w:basedOn w:val="Standaard"/>
     <w:next w:val="Standaard"/>
-    <w:link w:val="Kop4Char"/>
+    <w:link w:val="Kop4Teken"/>
     <w:uiPriority w:val="9"/>
     <w:semiHidden/>
     <w:unhideWhenUsed/>
@@ -1532,7 +1790,7 @@
     <w:name w:val="heading 5"/>
     <w:basedOn w:val="Standaard"/>
     <w:next w:val="Standaard"/>
-    <w:link w:val="Kop5Char"/>
+    <w:link w:val="Kop5Teken"/>
     <w:uiPriority w:val="9"/>
     <w:semiHidden/>
     <w:unhideWhenUsed/>
@@ -1557,7 +1815,7 @@
     <w:name w:val="heading 6"/>
     <w:basedOn w:val="Standaard"/>
     <w:next w:val="Standaard"/>
-    <w:link w:val="Kop6Char"/>
+    <w:link w:val="Kop6Teken"/>
     <w:uiPriority w:val="9"/>
     <w:semiHidden/>
     <w:unhideWhenUsed/>
@@ -1584,7 +1842,7 @@
     <w:name w:val="heading 7"/>
     <w:basedOn w:val="Standaard"/>
     <w:next w:val="Standaard"/>
-    <w:link w:val="Kop7Char"/>
+    <w:link w:val="Kop7Teken"/>
     <w:uiPriority w:val="9"/>
     <w:semiHidden/>
     <w:unhideWhenUsed/>
@@ -1611,7 +1869,7 @@
     <w:name w:val="heading 8"/>
     <w:basedOn w:val="Standaard"/>
     <w:next w:val="Standaard"/>
-    <w:link w:val="Kop8Char"/>
+    <w:link w:val="Kop8Teken"/>
     <w:uiPriority w:val="9"/>
     <w:semiHidden/>
     <w:unhideWhenUsed/>
@@ -1638,7 +1896,7 @@
     <w:name w:val="heading 9"/>
     <w:basedOn w:val="Standaard"/>
     <w:next w:val="Standaard"/>
-    <w:link w:val="Kop9Char"/>
+    <w:link w:val="Kop9Teken"/>
     <w:uiPriority w:val="9"/>
     <w:semiHidden/>
     <w:unhideWhenUsed/>
@@ -1694,7 +1952,7 @@
     <w:name w:val="Title"/>
     <w:basedOn w:val="Standaard"/>
     <w:next w:val="Standaard"/>
-    <w:link w:val="TitelChar"/>
+    <w:link w:val="TitelTeken"/>
     <w:uiPriority w:val="10"/>
     <w:qFormat/>
     <w:rsid w:val="00D935D7"/>
@@ -1709,8 +1967,8 @@
       <w:szCs w:val="56"/>
     </w:rPr>
   </w:style>
-  <w:style w:type="character" w:customStyle="1" w:styleId="TitelChar">
-    <w:name w:val="Titel Char"/>
+  <w:style w:type="character" w:customStyle="1" w:styleId="TitelTeken">
+    <w:name w:val="Titel Teken"/>
     <w:basedOn w:val="Standaardalinea-lettertype"/>
     <w:link w:val="Titel"/>
     <w:uiPriority w:val="10"/>
@@ -1722,8 +1980,8 @@
       <w:szCs w:val="56"/>
     </w:rPr>
   </w:style>
-  <w:style w:type="character" w:customStyle="1" w:styleId="Kop1Char">
-    <w:name w:val="Kop 1 Char"/>
+  <w:style w:type="character" w:customStyle="1" w:styleId="Kop1Teken">
+    <w:name w:val="Kop 1 Teken"/>
     <w:basedOn w:val="Standaardalinea-lettertype"/>
     <w:link w:val="Kop1"/>
     <w:uiPriority w:val="9"/>
@@ -1750,8 +2008,8 @@
       <w:outlineLvl w:val="9"/>
     </w:pPr>
   </w:style>
-  <w:style w:type="character" w:customStyle="1" w:styleId="Kop2Char">
-    <w:name w:val="Kop 2 Char"/>
+  <w:style w:type="character" w:customStyle="1" w:styleId="Kop2Teken">
+    <w:name w:val="Kop 2 Teken"/>
     <w:basedOn w:val="Standaardalinea-lettertype"/>
     <w:link w:val="Kop2"/>
     <w:uiPriority w:val="9"/>
@@ -1766,8 +2024,8 @@
       <w:szCs w:val="28"/>
     </w:rPr>
   </w:style>
-  <w:style w:type="character" w:customStyle="1" w:styleId="Kop3Char">
-    <w:name w:val="Kop 3 Char"/>
+  <w:style w:type="character" w:customStyle="1" w:styleId="Kop3Teken">
+    <w:name w:val="Kop 3 Teken"/>
     <w:basedOn w:val="Standaardalinea-lettertype"/>
     <w:link w:val="Kop3"/>
     <w:uiPriority w:val="9"/>
@@ -1780,8 +2038,8 @@
       <w:color w:val="000000" w:themeColor="text1"/>
     </w:rPr>
   </w:style>
-  <w:style w:type="character" w:customStyle="1" w:styleId="Kop4Char">
-    <w:name w:val="Kop 4 Char"/>
+  <w:style w:type="character" w:customStyle="1" w:styleId="Kop4Teken">
+    <w:name w:val="Kop 4 Teken"/>
     <w:basedOn w:val="Standaardalinea-lettertype"/>
     <w:link w:val="Kop4"/>
     <w:uiPriority w:val="9"/>
@@ -1796,8 +2054,8 @@
       <w:color w:val="000000" w:themeColor="text1"/>
     </w:rPr>
   </w:style>
-  <w:style w:type="character" w:customStyle="1" w:styleId="Kop5Char">
-    <w:name w:val="Kop 5 Char"/>
+  <w:style w:type="character" w:customStyle="1" w:styleId="Kop5Teken">
+    <w:name w:val="Kop 5 Teken"/>
     <w:basedOn w:val="Standaardalinea-lettertype"/>
     <w:link w:val="Kop5"/>
     <w:uiPriority w:val="9"/>
@@ -1808,8 +2066,8 @@
       <w:color w:val="323E4F" w:themeColor="text2" w:themeShade="BF"/>
     </w:rPr>
   </w:style>
-  <w:style w:type="character" w:customStyle="1" w:styleId="Kop6Char">
-    <w:name w:val="Kop 6 Char"/>
+  <w:style w:type="character" w:customStyle="1" w:styleId="Kop6Teken">
+    <w:name w:val="Kop 6 Teken"/>
     <w:basedOn w:val="Standaardalinea-lettertype"/>
     <w:link w:val="Kop6"/>
     <w:uiPriority w:val="9"/>
@@ -1822,8 +2080,8 @@
       <w:color w:val="323E4F" w:themeColor="text2" w:themeShade="BF"/>
     </w:rPr>
   </w:style>
-  <w:style w:type="character" w:customStyle="1" w:styleId="Kop7Char">
-    <w:name w:val="Kop 7 Char"/>
+  <w:style w:type="character" w:customStyle="1" w:styleId="Kop7Teken">
+    <w:name w:val="Kop 7 Teken"/>
     <w:basedOn w:val="Standaardalinea-lettertype"/>
     <w:link w:val="Kop7"/>
     <w:uiPriority w:val="9"/>
@@ -1836,8 +2094,8 @@
       <w:color w:val="404040" w:themeColor="text1" w:themeTint="BF"/>
     </w:rPr>
   </w:style>
-  <w:style w:type="character" w:customStyle="1" w:styleId="Kop8Char">
-    <w:name w:val="Kop 8 Char"/>
+  <w:style w:type="character" w:customStyle="1" w:styleId="Kop8Teken">
+    <w:name w:val="Kop 8 Teken"/>
     <w:basedOn w:val="Standaardalinea-lettertype"/>
     <w:link w:val="Kop8"/>
     <w:uiPriority w:val="9"/>
@@ -1850,8 +2108,8 @@
       <w:szCs w:val="20"/>
     </w:rPr>
   </w:style>
-  <w:style w:type="character" w:customStyle="1" w:styleId="Kop9Char">
-    <w:name w:val="Kop 9 Char"/>
+  <w:style w:type="character" w:customStyle="1" w:styleId="Kop9Teken">
+    <w:name w:val="Kop 9 Teken"/>
     <w:basedOn w:val="Standaardalinea-lettertype"/>
     <w:link w:val="Kop9"/>
     <w:uiPriority w:val="9"/>
@@ -1889,7 +2147,7 @@
     <w:name w:val="Subtitle"/>
     <w:basedOn w:val="Standaard"/>
     <w:next w:val="Standaard"/>
-    <w:link w:val="OndertitelChar"/>
+    <w:link w:val="OndertitelTeken"/>
     <w:uiPriority w:val="11"/>
     <w:qFormat/>
     <w:rsid w:val="00D935D7"/>
@@ -1903,8 +2161,8 @@
       <w:spacing w:val="10"/>
     </w:rPr>
   </w:style>
-  <w:style w:type="character" w:customStyle="1" w:styleId="OndertitelChar">
-    <w:name w:val="Ondertitel Char"/>
+  <w:style w:type="character" w:customStyle="1" w:styleId="OndertitelTeken">
+    <w:name w:val="Ondertitel Teken"/>
     <w:basedOn w:val="Standaardalinea-lettertype"/>
     <w:link w:val="Ondertitel"/>
     <w:uiPriority w:val="11"/>
@@ -1951,7 +2209,7 @@
     <w:name w:val="Quote"/>
     <w:basedOn w:val="Standaard"/>
     <w:next w:val="Standaard"/>
-    <w:link w:val="CitaatChar"/>
+    <w:link w:val="CitaatTeken"/>
     <w:uiPriority w:val="29"/>
     <w:qFormat/>
     <w:rsid w:val="00D935D7"/>
@@ -1965,8 +2223,8 @@
       <w:color w:val="000000" w:themeColor="text1"/>
     </w:rPr>
   </w:style>
-  <w:style w:type="character" w:customStyle="1" w:styleId="CitaatChar">
-    <w:name w:val="Citaat Char"/>
+  <w:style w:type="character" w:customStyle="1" w:styleId="CitaatTeken">
+    <w:name w:val="Citaat Teken"/>
     <w:basedOn w:val="Standaardalinea-lettertype"/>
     <w:link w:val="Citaat"/>
     <w:uiPriority w:val="29"/>
@@ -1981,7 +2239,7 @@
     <w:name w:val="Intense Quote"/>
     <w:basedOn w:val="Standaard"/>
     <w:next w:val="Standaard"/>
-    <w:link w:val="DuidelijkcitaatChar"/>
+    <w:link w:val="DuidelijkcitaatTeken"/>
     <w:uiPriority w:val="30"/>
     <w:qFormat/>
     <w:rsid w:val="00D935D7"/>
@@ -1999,8 +2257,8 @@
       <w:color w:val="000000" w:themeColor="text1"/>
     </w:rPr>
   </w:style>
-  <w:style w:type="character" w:customStyle="1" w:styleId="DuidelijkcitaatChar">
-    <w:name w:val="Duidelijk citaat Char"/>
+  <w:style w:type="character" w:customStyle="1" w:styleId="DuidelijkcitaatTeken">
+    <w:name w:val="Duidelijk citaat Teken"/>
     <w:basedOn w:val="Standaardalinea-lettertype"/>
     <w:link w:val="Duidelijkcitaat"/>
     <w:uiPriority w:val="30"/>
@@ -2010,7 +2268,7 @@
       <w:shd w:val="clear" w:color="auto" w:fill="F2F2F2" w:themeFill="background1" w:themeFillShade="F2"/>
     </w:rPr>
   </w:style>
-  <w:style w:type="character" w:styleId="Subtielebenadrukking">
+  <w:style w:type="character" w:styleId="Subtielebenadr">
     <w:name w:val="Subtle Emphasis"/>
     <w:basedOn w:val="Standaardalinea-lettertype"/>
     <w:uiPriority w:val="19"/>
@@ -2022,7 +2280,7 @@
       <w:color w:val="404040" w:themeColor="text1" w:themeTint="BF"/>
     </w:rPr>
   </w:style>
-  <w:style w:type="character" w:styleId="Intensievebenadrukking">
+  <w:style w:type="character" w:styleId="Intensievebenadr">
     <w:name w:val="Intense Emphasis"/>
     <w:basedOn w:val="Standaardalinea-lettertype"/>
     <w:uiPriority w:val="21"/>
@@ -2109,6 +2367,24 @@
       <w:spacing w:after="100"/>
       <w:ind w:left="220"/>
     </w:pPr>
+  </w:style>
+  <w:style w:type="paragraph" w:styleId="Lijstalinea">
+    <w:name w:val="List Paragraph"/>
+    <w:basedOn w:val="Standaard"/>
+    <w:uiPriority w:val="34"/>
+    <w:qFormat/>
+    <w:rsid w:val="008932E2"/>
+    <w:pPr>
+      <w:spacing w:after="0" w:line="240" w:lineRule="auto"/>
+      <w:ind w:left="720"/>
+      <w:contextualSpacing/>
+    </w:pPr>
+    <w:rPr>
+      <w:rFonts w:eastAsiaTheme="minorHAnsi"/>
+      <w:sz w:val="24"/>
+      <w:szCs w:val="24"/>
+      <w:lang w:val="nl-NL"/>
+    </w:rPr>
   </w:style>
 </w:styles>
 </file>
@@ -2379,7 +2655,7 @@
 </file>
 
 <file path=customXml/itemProps1.xml><?xml version="1.0" encoding="utf-8"?>
-<ds:datastoreItem xmlns:ds="http://schemas.openxmlformats.org/officeDocument/2006/customXml" ds:itemID="{791CF7CD-1461-4A29-96ED-1ED2ACA14B6E}">
+<ds:datastoreItem xmlns:ds="http://schemas.openxmlformats.org/officeDocument/2006/customXml" ds:itemID="{AE59E089-8822-3848-9BED-D8C055231436}">
   <ds:schemaRefs>
     <ds:schemaRef ds:uri="http://schemas.openxmlformats.org/officeDocument/2006/bibliography"/>
   </ds:schemaRefs>

</xml_diff>

<commit_message>
:book: Toestands- en use case diagram aangepast
</commit_message>
<xml_diff>
--- a/documentatie/Analyse.docx
+++ b/documentatie/Analyse.docx
@@ -1,6 +1,6 @@
 
 <file path=word/document.xml><?xml version="1.0" encoding="utf-8"?>
-<w:document xmlns:wpc="http://schemas.microsoft.com/office/word/2010/wordprocessingCanvas" xmlns:mo="http://schemas.microsoft.com/office/mac/office/2008/main" xmlns:mc="http://schemas.openxmlformats.org/markup-compatibility/2006" xmlns:mv="urn:schemas-microsoft-com:mac:vml" xmlns:o="urn:schemas-microsoft-com:office:office" xmlns:r="http://schemas.openxmlformats.org/officeDocument/2006/relationships" xmlns:m="http://schemas.openxmlformats.org/officeDocument/2006/math" xmlns:v="urn:schemas-microsoft-com:vml" xmlns:wp14="http://schemas.microsoft.com/office/word/2010/wordprocessingDrawing" xmlns:wp="http://schemas.openxmlformats.org/drawingml/2006/wordprocessingDrawing" xmlns:w10="urn:schemas-microsoft-com:office:word" xmlns:w="http://schemas.openxmlformats.org/wordprocessingml/2006/main" xmlns:w14="http://schemas.microsoft.com/office/word/2010/wordml" xmlns:w15="http://schemas.microsoft.com/office/word/2012/wordml" xmlns:wpg="http://schemas.microsoft.com/office/word/2010/wordprocessingGroup" xmlns:wpi="http://schemas.microsoft.com/office/word/2010/wordprocessingInk" xmlns:wne="http://schemas.microsoft.com/office/word/2006/wordml" xmlns:wps="http://schemas.microsoft.com/office/word/2010/wordprocessingShape" mc:Ignorable="w14 w15 wp14">
+<w:document xmlns:wpc="http://schemas.microsoft.com/office/word/2010/wordprocessingCanvas" xmlns:cx="http://schemas.microsoft.com/office/drawing/2014/chartex" xmlns:cx1="http://schemas.microsoft.com/office/drawing/2015/9/8/chartex" xmlns:cx2="http://schemas.microsoft.com/office/drawing/2015/10/21/chartex" xmlns:cx3="http://schemas.microsoft.com/office/drawing/2016/5/9/chartex" xmlns:cx4="http://schemas.microsoft.com/office/drawing/2016/5/10/chartex" xmlns:cx5="http://schemas.microsoft.com/office/drawing/2016/5/11/chartex" xmlns:mc="http://schemas.openxmlformats.org/markup-compatibility/2006" xmlns:o="urn:schemas-microsoft-com:office:office" xmlns:r="http://schemas.openxmlformats.org/officeDocument/2006/relationships" xmlns:m="http://schemas.openxmlformats.org/officeDocument/2006/math" xmlns:v="urn:schemas-microsoft-com:vml" xmlns:wp14="http://schemas.microsoft.com/office/word/2010/wordprocessingDrawing" xmlns:wp="http://schemas.openxmlformats.org/drawingml/2006/wordprocessingDrawing" xmlns:w10="urn:schemas-microsoft-com:office:word" xmlns:w="http://schemas.openxmlformats.org/wordprocessingml/2006/main" xmlns:w14="http://schemas.microsoft.com/office/word/2010/wordml" xmlns:w15="http://schemas.microsoft.com/office/word/2012/wordml" xmlns:w16se="http://schemas.microsoft.com/office/word/2015/wordml/symex" xmlns:wpg="http://schemas.microsoft.com/office/word/2010/wordprocessingGroup" xmlns:wpi="http://schemas.microsoft.com/office/word/2010/wordprocessingInk" xmlns:wne="http://schemas.microsoft.com/office/word/2006/wordml" xmlns:wps="http://schemas.microsoft.com/office/word/2010/wordprocessingShape" mc:Ignorable="w14 w15 w16se wp14">
   <w:body>
     <w:p>
       <w:pPr>
@@ -710,13 +710,7 @@
         <w:rPr>
           <w:lang w:val="nl-NL"/>
         </w:rPr>
-        <w:t>.</w:t>
-      </w:r>
-      <w:r>
-        <w:rPr>
-          <w:lang w:val="nl-NL"/>
-        </w:rPr>
-        <w:t xml:space="preserve"> </w:t>
+        <w:t xml:space="preserve">. </w:t>
       </w:r>
       <w:r>
         <w:rPr>
@@ -736,8 +730,6 @@
         </w:rPr>
         <w:t xml:space="preserve">, </w:t>
       </w:r>
-      <w:bookmarkStart w:id="2" w:name="_GoBack"/>
-      <w:bookmarkEnd w:id="2"/>
       <w:r>
         <w:rPr>
           <w:lang w:val="nl-NL"/>
@@ -794,120 +786,179 @@
           <w:lang w:val="nl-NL"/>
         </w:rPr>
       </w:pPr>
-      <w:bookmarkStart w:id="3" w:name="_Toc493164339"/>
+      <w:bookmarkStart w:id="2" w:name="_Toc493164339"/>
       <w:r>
         <w:rPr>
           <w:lang w:val="nl-NL"/>
         </w:rPr>
         <w:t>Materiaal</w:t>
+      </w:r>
+      <w:bookmarkEnd w:id="2"/>
+    </w:p>
+    <w:p>
+      <w:pPr>
+        <w:rPr>
+          <w:lang w:val="nl-NL"/>
+        </w:rPr>
+      </w:pPr>
+      <w:r>
+        <w:rPr>
+          <w:noProof/>
+          <w:lang w:val="nl-NL" w:eastAsia="ja-JP"/>
+        </w:rPr>
+        <w:drawing>
+          <wp:inline distT="0" distB="0" distL="0" distR="0" wp14:anchorId="0E58E5F4" wp14:editId="3BC60235">
+            <wp:extent cx="5760720" cy="5723890"/>
+            <wp:effectExtent l="0" t="0" r="0" b="0"/>
+            <wp:docPr id="1" name="Afbeelding 1"/>
+            <wp:cNvGraphicFramePr>
+              <a:graphicFrameLocks xmlns:a="http://schemas.openxmlformats.org/drawingml/2006/main" noChangeAspect="1"/>
+            </wp:cNvGraphicFramePr>
+            <a:graphic xmlns:a="http://schemas.openxmlformats.org/drawingml/2006/main">
+              <a:graphicData uri="http://schemas.openxmlformats.org/drawingml/2006/picture">
+                <pic:pic xmlns:pic="http://schemas.openxmlformats.org/drawingml/2006/picture">
+                  <pic:nvPicPr>
+                    <pic:cNvPr id="1" name="toestands diagram materiaal.png"/>
+                    <pic:cNvPicPr/>
+                  </pic:nvPicPr>
+                  <pic:blipFill>
+                    <a:blip r:embed="rId6" cstate="print">
+                      <a:extLst>
+                        <a:ext uri="{28A0092B-C50C-407E-A947-70E740481C1C}">
+                          <a14:useLocalDpi xmlns:a14="http://schemas.microsoft.com/office/drawing/2010/main" val="0"/>
+                        </a:ext>
+                      </a:extLst>
+                    </a:blip>
+                    <a:stretch>
+                      <a:fillRect/>
+                    </a:stretch>
+                  </pic:blipFill>
+                  <pic:spPr>
+                    <a:xfrm>
+                      <a:off x="0" y="0"/>
+                      <a:ext cx="5760720" cy="5723890"/>
+                    </a:xfrm>
+                    <a:prstGeom prst="rect">
+                      <a:avLst/>
+                    </a:prstGeom>
+                  </pic:spPr>
+                </pic:pic>
+              </a:graphicData>
+            </a:graphic>
+          </wp:inline>
+        </w:drawing>
+      </w:r>
+    </w:p>
+    <w:p>
+      <w:pPr>
+        <w:pStyle w:val="Kop1"/>
+        <w:rPr>
+          <w:lang w:val="nl-NL"/>
+        </w:rPr>
+      </w:pPr>
+      <w:bookmarkStart w:id="3" w:name="_Toc493164341"/>
+      <w:proofErr w:type="spellStart"/>
+      <w:r>
+        <w:rPr>
+          <w:lang w:val="nl-NL"/>
+        </w:rPr>
+        <w:lastRenderedPageBreak/>
+        <w:t>Use</w:t>
+      </w:r>
+      <w:proofErr w:type="spellEnd"/>
+      <w:r>
+        <w:rPr>
+          <w:lang w:val="nl-NL"/>
+        </w:rPr>
+        <w:t xml:space="preserve"> </w:t>
+      </w:r>
+      <w:r>
+        <w:rPr>
+          <w:lang w:val="nl-NL"/>
+        </w:rPr>
+        <w:t>case diagram</w:t>
       </w:r>
       <w:bookmarkEnd w:id="3"/>
     </w:p>
     <w:p>
       <w:pPr>
-        <w:keepNext/>
-      </w:pPr>
-    </w:p>
-    <w:p>
-      <w:pPr>
-        <w:pStyle w:val="Kop2"/>
-        <w:rPr>
-          <w:lang w:val="nl-NL"/>
-        </w:rPr>
-      </w:pPr>
-      <w:bookmarkStart w:id="4" w:name="_Toc493164340"/>
-      <w:r>
-        <w:rPr>
-          <w:lang w:val="nl-NL"/>
-        </w:rPr>
-        <w:t>Transactie</w:t>
-      </w:r>
+        <w:rPr>
+          <w:lang w:val="nl-NL"/>
+        </w:rPr>
+      </w:pPr>
+      <w:r>
+        <w:rPr>
+          <w:noProof/>
+          <w:lang w:val="nl-NL" w:eastAsia="ja-JP"/>
+        </w:rPr>
+        <w:drawing>
+          <wp:inline distT="0" distB="0" distL="0" distR="0" wp14:anchorId="73804E99" wp14:editId="74078E96">
+            <wp:extent cx="4162814" cy="5886462"/>
+            <wp:effectExtent l="0" t="0" r="9525" b="0"/>
+            <wp:docPr id="2" name="Afbeelding 2"/>
+            <wp:cNvGraphicFramePr>
+              <a:graphicFrameLocks xmlns:a="http://schemas.openxmlformats.org/drawingml/2006/main" noChangeAspect="1"/>
+            </wp:cNvGraphicFramePr>
+            <a:graphic xmlns:a="http://schemas.openxmlformats.org/drawingml/2006/main">
+              <a:graphicData uri="http://schemas.openxmlformats.org/drawingml/2006/picture">
+                <pic:pic xmlns:pic="http://schemas.openxmlformats.org/drawingml/2006/picture">
+                  <pic:nvPicPr>
+                    <pic:cNvPr id="2" name="use case diagram.png"/>
+                    <pic:cNvPicPr/>
+                  </pic:nvPicPr>
+                  <pic:blipFill>
+                    <a:blip r:embed="rId7" cstate="print">
+                      <a:extLst>
+                        <a:ext uri="{28A0092B-C50C-407E-A947-70E740481C1C}">
+                          <a14:useLocalDpi xmlns:a14="http://schemas.microsoft.com/office/drawing/2010/main" val="0"/>
+                        </a:ext>
+                      </a:extLst>
+                    </a:blip>
+                    <a:stretch>
+                      <a:fillRect/>
+                    </a:stretch>
+                  </pic:blipFill>
+                  <pic:spPr>
+                    <a:xfrm>
+                      <a:off x="0" y="0"/>
+                      <a:ext cx="4162814" cy="5886462"/>
+                    </a:xfrm>
+                    <a:prstGeom prst="rect">
+                      <a:avLst/>
+                    </a:prstGeom>
+                  </pic:spPr>
+                </pic:pic>
+              </a:graphicData>
+            </a:graphic>
+          </wp:inline>
+        </w:drawing>
+      </w:r>
+      <w:bookmarkStart w:id="4" w:name="_GoBack"/>
       <w:bookmarkEnd w:id="4"/>
     </w:p>
     <w:p>
       <w:pPr>
-        <w:rPr>
-          <w:lang w:val="nl-NL"/>
-        </w:rPr>
-      </w:pPr>
-    </w:p>
-    <w:p>
-      <w:pPr>
         <w:pStyle w:val="Kop1"/>
         <w:rPr>
           <w:lang w:val="nl-NL"/>
         </w:rPr>
       </w:pPr>
-      <w:bookmarkStart w:id="5" w:name="_Toc493164341"/>
+      <w:bookmarkStart w:id="5" w:name="_Toc493164342"/>
+      <w:proofErr w:type="spellStart"/>
       <w:r>
         <w:rPr>
           <w:lang w:val="nl-NL"/>
         </w:rPr>
         <w:t>Use</w:t>
       </w:r>
-      <w:r>
-        <w:rPr>
-          <w:lang w:val="nl-NL"/>
-        </w:rPr>
-        <w:t xml:space="preserve"> </w:t>
-      </w:r>
-      <w:r>
-        <w:rPr>
-          <w:lang w:val="nl-NL"/>
-        </w:rPr>
-        <w:t>case diagram</w:t>
+      <w:proofErr w:type="spellEnd"/>
+      <w:r>
+        <w:rPr>
+          <w:lang w:val="nl-NL"/>
+        </w:rPr>
+        <w:t xml:space="preserve"> case templates</w:t>
       </w:r>
       <w:bookmarkEnd w:id="5"/>
-    </w:p>
-    <w:p>
-      <w:pPr>
-        <w:rPr>
-          <w:lang w:val="nl-NL"/>
-        </w:rPr>
-      </w:pPr>
-      <w:r>
-        <w:object w:dxaOrig="5881" w:dyaOrig="4756" w14:anchorId="2490ADBE">
-          <v:shapetype id="_x0000_t75" coordsize="21600,21600" o:spt="75" o:preferrelative="t" path="m@4@5l@4@11@9@11@9@5xe" filled="f" stroked="f">
-            <v:stroke joinstyle="miter"/>
-            <v:formulas>
-              <v:f eqn="if lineDrawn pixelLineWidth 0"/>
-              <v:f eqn="sum @0 1 0"/>
-              <v:f eqn="sum 0 0 @1"/>
-              <v:f eqn="prod @2 1 2"/>
-              <v:f eqn="prod @3 21600 pixelWidth"/>
-              <v:f eqn="prod @3 21600 pixelHeight"/>
-              <v:f eqn="sum @0 0 1"/>
-              <v:f eqn="prod @6 1 2"/>
-              <v:f eqn="prod @7 21600 pixelWidth"/>
-              <v:f eqn="sum @8 21600 0"/>
-              <v:f eqn="prod @7 21600 pixelHeight"/>
-              <v:f eqn="sum @10 21600 0"/>
-            </v:formulas>
-            <v:path o:extrusionok="f" gradientshapeok="t" o:connecttype="rect"/>
-            <o:lock v:ext="edit" aspectratio="t"/>
-          </v:shapetype>
-          <v:shape id="_x0000_i1025" type="#_x0000_t75" style="width:294pt;height:238pt" o:ole="">
-            <v:imagedata r:id="rId6" o:title=""/>
-          </v:shape>
-          <o:OLEObject Type="Embed" ProgID="Visio.Drawing.15" ShapeID="_x0000_i1025" DrawAspect="Content" ObjectID="_1566985736" r:id="rId7"/>
-        </w:object>
-      </w:r>
-    </w:p>
-    <w:p>
-      <w:pPr>
-        <w:pStyle w:val="Kop1"/>
-        <w:rPr>
-          <w:lang w:val="nl-NL"/>
-        </w:rPr>
-      </w:pPr>
-      <w:bookmarkStart w:id="6" w:name="_Toc493164342"/>
-      <w:r>
-        <w:rPr>
-          <w:lang w:val="nl-NL"/>
-        </w:rPr>
-        <w:t>Use case templates</w:t>
-      </w:r>
-      <w:bookmarkEnd w:id="6"/>
     </w:p>
     <w:p>
       <w:pPr>
@@ -927,8 +978,8 @@
 </file>
 
 <file path=word/numbering.xml><?xml version="1.0" encoding="utf-8"?>
-<w:numbering xmlns:wpc="http://schemas.microsoft.com/office/word/2010/wordprocessingCanvas" xmlns:mo="http://schemas.microsoft.com/office/mac/office/2008/main" xmlns:mc="http://schemas.openxmlformats.org/markup-compatibility/2006" xmlns:mv="urn:schemas-microsoft-com:mac:vml" xmlns:o="urn:schemas-microsoft-com:office:office" xmlns:r="http://schemas.openxmlformats.org/officeDocument/2006/relationships" xmlns:m="http://schemas.openxmlformats.org/officeDocument/2006/math" xmlns:v="urn:schemas-microsoft-com:vml" xmlns:wp14="http://schemas.microsoft.com/office/word/2010/wordprocessingDrawing" xmlns:wp="http://schemas.openxmlformats.org/drawingml/2006/wordprocessingDrawing" xmlns:w10="urn:schemas-microsoft-com:office:word" xmlns:w="http://schemas.openxmlformats.org/wordprocessingml/2006/main" xmlns:w14="http://schemas.microsoft.com/office/word/2010/wordml" xmlns:w15="http://schemas.microsoft.com/office/word/2012/wordml" xmlns:wpg="http://schemas.microsoft.com/office/word/2010/wordprocessingGroup" xmlns:wpi="http://schemas.microsoft.com/office/word/2010/wordprocessingInk" xmlns:wne="http://schemas.microsoft.com/office/word/2006/wordml" xmlns:wps="http://schemas.microsoft.com/office/word/2010/wordprocessingShape" mc:Ignorable="w14 w15 wp14">
-  <w:abstractNum w:abstractNumId="0">
+<w:numbering xmlns:wpc="http://schemas.microsoft.com/office/word/2010/wordprocessingCanvas" xmlns:cx="http://schemas.microsoft.com/office/drawing/2014/chartex" xmlns:cx1="http://schemas.microsoft.com/office/drawing/2015/9/8/chartex" xmlns:cx2="http://schemas.microsoft.com/office/drawing/2015/10/21/chartex" xmlns:cx3="http://schemas.microsoft.com/office/drawing/2016/5/9/chartex" xmlns:cx4="http://schemas.microsoft.com/office/drawing/2016/5/10/chartex" xmlns:cx5="http://schemas.microsoft.com/office/drawing/2016/5/11/chartex" xmlns:mc="http://schemas.openxmlformats.org/markup-compatibility/2006" xmlns:o="urn:schemas-microsoft-com:office:office" xmlns:r="http://schemas.openxmlformats.org/officeDocument/2006/relationships" xmlns:m="http://schemas.openxmlformats.org/officeDocument/2006/math" xmlns:v="urn:schemas-microsoft-com:vml" xmlns:wp14="http://schemas.microsoft.com/office/word/2010/wordprocessingDrawing" xmlns:wp="http://schemas.openxmlformats.org/drawingml/2006/wordprocessingDrawing" xmlns:w10="urn:schemas-microsoft-com:office:word" xmlns:w="http://schemas.openxmlformats.org/wordprocessingml/2006/main" xmlns:w14="http://schemas.microsoft.com/office/word/2010/wordml" xmlns:w15="http://schemas.microsoft.com/office/word/2012/wordml" xmlns:w16se="http://schemas.microsoft.com/office/word/2015/wordml/symex" xmlns:wpg="http://schemas.microsoft.com/office/word/2010/wordprocessingGroup" xmlns:wpi="http://schemas.microsoft.com/office/word/2010/wordprocessingInk" xmlns:wne="http://schemas.microsoft.com/office/word/2006/wordml" xmlns:wps="http://schemas.microsoft.com/office/word/2010/wordprocessingShape" mc:Ignorable="w14 w15 w16se wp14">
+  <w:abstractNum w:abstractNumId="0" w15:restartNumberingAfterBreak="0">
     <w:nsid w:val="1482775B"/>
     <w:multiLevelType w:val="multilevel"/>
     <w:tmpl w:val="257EA958"/>
@@ -1023,7 +1074,7 @@
       </w:pPr>
     </w:lvl>
   </w:abstractNum>
-  <w:abstractNum w:abstractNumId="1">
+  <w:abstractNum w:abstractNumId="1" w15:restartNumberingAfterBreak="0">
     <w:nsid w:val="61F95841"/>
     <w:multiLevelType w:val="hybridMultilevel"/>
     <w:tmpl w:val="D8D2B32A"/>
@@ -1149,7 +1200,7 @@
 </file>
 
 <file path=word/styles.xml><?xml version="1.0" encoding="utf-8"?>
-<w:styles xmlns:mc="http://schemas.openxmlformats.org/markup-compatibility/2006" xmlns:r="http://schemas.openxmlformats.org/officeDocument/2006/relationships" xmlns:w="http://schemas.openxmlformats.org/wordprocessingml/2006/main" xmlns:w14="http://schemas.microsoft.com/office/word/2010/wordml" xmlns:w15="http://schemas.microsoft.com/office/word/2012/wordml" mc:Ignorable="w14 w15">
+<w:styles xmlns:mc="http://schemas.openxmlformats.org/markup-compatibility/2006" xmlns:r="http://schemas.openxmlformats.org/officeDocument/2006/relationships" xmlns:w="http://schemas.openxmlformats.org/wordprocessingml/2006/main" xmlns:w14="http://schemas.microsoft.com/office/word/2010/wordml" xmlns:w15="http://schemas.microsoft.com/office/word/2012/wordml" xmlns:w16se="http://schemas.microsoft.com/office/word/2015/wordml/symex" mc:Ignorable="w14 w15 w16se">
   <w:docDefaults>
     <w:rPrDefault>
       <w:rPr>
@@ -1165,7 +1216,7 @@
       </w:pPr>
     </w:pPrDefault>
   </w:docDefaults>
-  <w:latentStyles w:defLockedState="0" w:defUIPriority="99" w:defSemiHidden="0" w:defUnhideWhenUsed="0" w:defQFormat="0" w:count="382">
+  <w:latentStyles w:defLockedState="0" w:defUIPriority="99" w:defSemiHidden="0" w:defUnhideWhenUsed="0" w:defQFormat="0" w:count="374">
     <w:lsdException w:name="Normal" w:uiPriority="0" w:qFormat="1"/>
     <w:lsdException w:name="heading 1" w:uiPriority="9" w:qFormat="1"/>
     <w:lsdException w:name="heading 2" w:semiHidden="1" w:uiPriority="9" w:unhideWhenUsed="1" w:qFormat="1"/>
@@ -1549,7 +1600,7 @@
     <w:name w:val="heading 1"/>
     <w:basedOn w:val="Standaard"/>
     <w:next w:val="Standaard"/>
-    <w:link w:val="Kop1Teken"/>
+    <w:link w:val="Kop1Char"/>
     <w:uiPriority w:val="9"/>
     <w:qFormat/>
     <w:rsid w:val="00D935D7"/>
@@ -1579,7 +1630,7 @@
     <w:name w:val="heading 2"/>
     <w:basedOn w:val="Standaard"/>
     <w:next w:val="Standaard"/>
-    <w:link w:val="Kop2Teken"/>
+    <w:link w:val="Kop2Char"/>
     <w:uiPriority w:val="9"/>
     <w:unhideWhenUsed/>
     <w:qFormat/>
@@ -1608,7 +1659,7 @@
     <w:name w:val="heading 3"/>
     <w:basedOn w:val="Standaard"/>
     <w:next w:val="Standaard"/>
-    <w:link w:val="Kop3Teken"/>
+    <w:link w:val="Kop3Char"/>
     <w:uiPriority w:val="9"/>
     <w:semiHidden/>
     <w:unhideWhenUsed/>
@@ -1635,7 +1686,7 @@
     <w:name w:val="heading 4"/>
     <w:basedOn w:val="Standaard"/>
     <w:next w:val="Standaard"/>
-    <w:link w:val="Kop4Teken"/>
+    <w:link w:val="Kop4Char"/>
     <w:uiPriority w:val="9"/>
     <w:semiHidden/>
     <w:unhideWhenUsed/>
@@ -1664,7 +1715,7 @@
     <w:name w:val="heading 5"/>
     <w:basedOn w:val="Standaard"/>
     <w:next w:val="Standaard"/>
-    <w:link w:val="Kop5Teken"/>
+    <w:link w:val="Kop5Char"/>
     <w:uiPriority w:val="9"/>
     <w:semiHidden/>
     <w:unhideWhenUsed/>
@@ -1689,7 +1740,7 @@
     <w:name w:val="heading 6"/>
     <w:basedOn w:val="Standaard"/>
     <w:next w:val="Standaard"/>
-    <w:link w:val="Kop6Teken"/>
+    <w:link w:val="Kop6Char"/>
     <w:uiPriority w:val="9"/>
     <w:semiHidden/>
     <w:unhideWhenUsed/>
@@ -1716,7 +1767,7 @@
     <w:name w:val="heading 7"/>
     <w:basedOn w:val="Standaard"/>
     <w:next w:val="Standaard"/>
-    <w:link w:val="Kop7Teken"/>
+    <w:link w:val="Kop7Char"/>
     <w:uiPriority w:val="9"/>
     <w:semiHidden/>
     <w:unhideWhenUsed/>
@@ -1743,7 +1794,7 @@
     <w:name w:val="heading 8"/>
     <w:basedOn w:val="Standaard"/>
     <w:next w:val="Standaard"/>
-    <w:link w:val="Kop8Teken"/>
+    <w:link w:val="Kop8Char"/>
     <w:uiPriority w:val="9"/>
     <w:semiHidden/>
     <w:unhideWhenUsed/>
@@ -1770,7 +1821,7 @@
     <w:name w:val="heading 9"/>
     <w:basedOn w:val="Standaard"/>
     <w:next w:val="Standaard"/>
-    <w:link w:val="Kop9Teken"/>
+    <w:link w:val="Kop9Char"/>
     <w:uiPriority w:val="9"/>
     <w:semiHidden/>
     <w:unhideWhenUsed/>
@@ -1826,7 +1877,7 @@
     <w:name w:val="Title"/>
     <w:basedOn w:val="Standaard"/>
     <w:next w:val="Standaard"/>
-    <w:link w:val="TitelTeken"/>
+    <w:link w:val="TitelChar"/>
     <w:uiPriority w:val="10"/>
     <w:qFormat/>
     <w:rsid w:val="00D935D7"/>
@@ -1841,8 +1892,8 @@
       <w:szCs w:val="56"/>
     </w:rPr>
   </w:style>
-  <w:style w:type="character" w:customStyle="1" w:styleId="TitelTeken">
-    <w:name w:val="Titel Teken"/>
+  <w:style w:type="character" w:customStyle="1" w:styleId="TitelChar">
+    <w:name w:val="Titel Char"/>
     <w:basedOn w:val="Standaardalinea-lettertype"/>
     <w:link w:val="Titel"/>
     <w:uiPriority w:val="10"/>
@@ -1854,8 +1905,8 @@
       <w:szCs w:val="56"/>
     </w:rPr>
   </w:style>
-  <w:style w:type="character" w:customStyle="1" w:styleId="Kop1Teken">
-    <w:name w:val="Kop 1 Teken"/>
+  <w:style w:type="character" w:customStyle="1" w:styleId="Kop1Char">
+    <w:name w:val="Kop 1 Char"/>
     <w:basedOn w:val="Standaardalinea-lettertype"/>
     <w:link w:val="Kop1"/>
     <w:uiPriority w:val="9"/>
@@ -1882,8 +1933,8 @@
       <w:outlineLvl w:val="9"/>
     </w:pPr>
   </w:style>
-  <w:style w:type="character" w:customStyle="1" w:styleId="Kop2Teken">
-    <w:name w:val="Kop 2 Teken"/>
+  <w:style w:type="character" w:customStyle="1" w:styleId="Kop2Char">
+    <w:name w:val="Kop 2 Char"/>
     <w:basedOn w:val="Standaardalinea-lettertype"/>
     <w:link w:val="Kop2"/>
     <w:uiPriority w:val="9"/>
@@ -1898,8 +1949,8 @@
       <w:szCs w:val="28"/>
     </w:rPr>
   </w:style>
-  <w:style w:type="character" w:customStyle="1" w:styleId="Kop3Teken">
-    <w:name w:val="Kop 3 Teken"/>
+  <w:style w:type="character" w:customStyle="1" w:styleId="Kop3Char">
+    <w:name w:val="Kop 3 Char"/>
     <w:basedOn w:val="Standaardalinea-lettertype"/>
     <w:link w:val="Kop3"/>
     <w:uiPriority w:val="9"/>
@@ -1912,8 +1963,8 @@
       <w:color w:val="000000" w:themeColor="text1"/>
     </w:rPr>
   </w:style>
-  <w:style w:type="character" w:customStyle="1" w:styleId="Kop4Teken">
-    <w:name w:val="Kop 4 Teken"/>
+  <w:style w:type="character" w:customStyle="1" w:styleId="Kop4Char">
+    <w:name w:val="Kop 4 Char"/>
     <w:basedOn w:val="Standaardalinea-lettertype"/>
     <w:link w:val="Kop4"/>
     <w:uiPriority w:val="9"/>
@@ -1928,8 +1979,8 @@
       <w:color w:val="000000" w:themeColor="text1"/>
     </w:rPr>
   </w:style>
-  <w:style w:type="character" w:customStyle="1" w:styleId="Kop5Teken">
-    <w:name w:val="Kop 5 Teken"/>
+  <w:style w:type="character" w:customStyle="1" w:styleId="Kop5Char">
+    <w:name w:val="Kop 5 Char"/>
     <w:basedOn w:val="Standaardalinea-lettertype"/>
     <w:link w:val="Kop5"/>
     <w:uiPriority w:val="9"/>
@@ -1940,8 +1991,8 @@
       <w:color w:val="323E4F" w:themeColor="text2" w:themeShade="BF"/>
     </w:rPr>
   </w:style>
-  <w:style w:type="character" w:customStyle="1" w:styleId="Kop6Teken">
-    <w:name w:val="Kop 6 Teken"/>
+  <w:style w:type="character" w:customStyle="1" w:styleId="Kop6Char">
+    <w:name w:val="Kop 6 Char"/>
     <w:basedOn w:val="Standaardalinea-lettertype"/>
     <w:link w:val="Kop6"/>
     <w:uiPriority w:val="9"/>
@@ -1954,8 +2005,8 @@
       <w:color w:val="323E4F" w:themeColor="text2" w:themeShade="BF"/>
     </w:rPr>
   </w:style>
-  <w:style w:type="character" w:customStyle="1" w:styleId="Kop7Teken">
-    <w:name w:val="Kop 7 Teken"/>
+  <w:style w:type="character" w:customStyle="1" w:styleId="Kop7Char">
+    <w:name w:val="Kop 7 Char"/>
     <w:basedOn w:val="Standaardalinea-lettertype"/>
     <w:link w:val="Kop7"/>
     <w:uiPriority w:val="9"/>
@@ -1968,8 +2019,8 @@
       <w:color w:val="404040" w:themeColor="text1" w:themeTint="BF"/>
     </w:rPr>
   </w:style>
-  <w:style w:type="character" w:customStyle="1" w:styleId="Kop8Teken">
-    <w:name w:val="Kop 8 Teken"/>
+  <w:style w:type="character" w:customStyle="1" w:styleId="Kop8Char">
+    <w:name w:val="Kop 8 Char"/>
     <w:basedOn w:val="Standaardalinea-lettertype"/>
     <w:link w:val="Kop8"/>
     <w:uiPriority w:val="9"/>
@@ -1982,8 +2033,8 @@
       <w:szCs w:val="20"/>
     </w:rPr>
   </w:style>
-  <w:style w:type="character" w:customStyle="1" w:styleId="Kop9Teken">
-    <w:name w:val="Kop 9 Teken"/>
+  <w:style w:type="character" w:customStyle="1" w:styleId="Kop9Char">
+    <w:name w:val="Kop 9 Char"/>
     <w:basedOn w:val="Standaardalinea-lettertype"/>
     <w:link w:val="Kop9"/>
     <w:uiPriority w:val="9"/>
@@ -2021,7 +2072,7 @@
     <w:name w:val="Subtitle"/>
     <w:basedOn w:val="Standaard"/>
     <w:next w:val="Standaard"/>
-    <w:link w:val="OndertitelTeken"/>
+    <w:link w:val="OndertitelChar"/>
     <w:uiPriority w:val="11"/>
     <w:qFormat/>
     <w:rsid w:val="00D935D7"/>
@@ -2035,8 +2086,8 @@
       <w:spacing w:val="10"/>
     </w:rPr>
   </w:style>
-  <w:style w:type="character" w:customStyle="1" w:styleId="OndertitelTeken">
-    <w:name w:val="Ondertitel Teken"/>
+  <w:style w:type="character" w:customStyle="1" w:styleId="OndertitelChar">
+    <w:name w:val="Ondertitel Char"/>
     <w:basedOn w:val="Standaardalinea-lettertype"/>
     <w:link w:val="Ondertitel"/>
     <w:uiPriority w:val="11"/>
@@ -2083,7 +2134,7 @@
     <w:name w:val="Quote"/>
     <w:basedOn w:val="Standaard"/>
     <w:next w:val="Standaard"/>
-    <w:link w:val="CitaatTeken"/>
+    <w:link w:val="CitaatChar"/>
     <w:uiPriority w:val="29"/>
     <w:qFormat/>
     <w:rsid w:val="00D935D7"/>
@@ -2097,8 +2148,8 @@
       <w:color w:val="000000" w:themeColor="text1"/>
     </w:rPr>
   </w:style>
-  <w:style w:type="character" w:customStyle="1" w:styleId="CitaatTeken">
-    <w:name w:val="Citaat Teken"/>
+  <w:style w:type="character" w:customStyle="1" w:styleId="CitaatChar">
+    <w:name w:val="Citaat Char"/>
     <w:basedOn w:val="Standaardalinea-lettertype"/>
     <w:link w:val="Citaat"/>
     <w:uiPriority w:val="29"/>
@@ -2113,7 +2164,7 @@
     <w:name w:val="Intense Quote"/>
     <w:basedOn w:val="Standaard"/>
     <w:next w:val="Standaard"/>
-    <w:link w:val="DuidelijkcitaatTeken"/>
+    <w:link w:val="DuidelijkcitaatChar"/>
     <w:uiPriority w:val="30"/>
     <w:qFormat/>
     <w:rsid w:val="00D935D7"/>
@@ -2131,8 +2182,8 @@
       <w:color w:val="000000" w:themeColor="text1"/>
     </w:rPr>
   </w:style>
-  <w:style w:type="character" w:customStyle="1" w:styleId="DuidelijkcitaatTeken">
-    <w:name w:val="Duidelijk citaat Teken"/>
+  <w:style w:type="character" w:customStyle="1" w:styleId="DuidelijkcitaatChar">
+    <w:name w:val="Duidelijk citaat Char"/>
     <w:basedOn w:val="Standaardalinea-lettertype"/>
     <w:link w:val="Duidelijkcitaat"/>
     <w:uiPriority w:val="30"/>
@@ -2142,7 +2193,7 @@
       <w:shd w:val="clear" w:color="auto" w:fill="F2F2F2" w:themeFill="background1" w:themeFillShade="F2"/>
     </w:rPr>
   </w:style>
-  <w:style w:type="character" w:styleId="Subtielebenadr">
+  <w:style w:type="character" w:styleId="Subtielebenadrukking">
     <w:name w:val="Subtle Emphasis"/>
     <w:basedOn w:val="Standaardalinea-lettertype"/>
     <w:uiPriority w:val="19"/>
@@ -2154,7 +2205,7 @@
       <w:color w:val="404040" w:themeColor="text1" w:themeTint="BF"/>
     </w:rPr>
   </w:style>
-  <w:style w:type="character" w:styleId="Intensievebenadr">
+  <w:style w:type="character" w:styleId="Intensievebenadrukking">
     <w:name w:val="Intense Emphasis"/>
     <w:basedOn w:val="Standaardalinea-lettertype"/>
     <w:uiPriority w:val="21"/>
@@ -2529,7 +2580,7 @@
 </file>
 
 <file path=customXml/itemProps1.xml><?xml version="1.0" encoding="utf-8"?>
-<ds:datastoreItem xmlns:ds="http://schemas.openxmlformats.org/officeDocument/2006/customXml" ds:itemID="{F25F9BA4-4157-534A-90F4-EDACF8ED4E08}">
+<ds:datastoreItem xmlns:ds="http://schemas.openxmlformats.org/officeDocument/2006/customXml" ds:itemID="{64C7CD27-1105-4E30-B9B9-F34E6DF9E37A}">
   <ds:schemaRefs>
     <ds:schemaRef ds:uri="http://schemas.openxmlformats.org/officeDocument/2006/bibliography"/>
   </ds:schemaRefs>

</xml_diff>

<commit_message>
:book: Spelfouten er uit gehaald
</commit_message>
<xml_diff>
--- a/documentatie/Analyse.docx
+++ b/documentatie/Analyse.docx
@@ -86,7 +86,7 @@
             </w:rPr>
             <w:fldChar w:fldCharType="separate"/>
           </w:r>
-          <w:hyperlink w:anchor="_Toc493164337" w:history="1">
+          <w:hyperlink w:anchor="_Toc493252522" w:history="1">
             <w:r>
               <w:rPr>
                 <w:rStyle w:val="Hyperlink"/>
@@ -129,7 +129,7 @@
                 <w:noProof/>
                 <w:webHidden/>
               </w:rPr>
-              <w:instrText xml:space="preserve"> PAGEREF _Toc493164337 \h </w:instrText>
+              <w:instrText xml:space="preserve"> PAGEREF _Toc493252522 \h </w:instrText>
             </w:r>
             <w:r>
               <w:rPr>
@@ -172,7 +172,7 @@
               <w:lang w:val="nl-NL" w:eastAsia="ja-JP"/>
             </w:rPr>
           </w:pPr>
-          <w:hyperlink w:anchor="_Toc493164338" w:history="1">
+          <w:hyperlink w:anchor="_Toc493252523" w:history="1">
             <w:r>
               <w:rPr>
                 <w:rStyle w:val="Hyperlink"/>
@@ -215,7 +215,7 @@
                 <w:noProof/>
                 <w:webHidden/>
               </w:rPr>
-              <w:instrText xml:space="preserve"> PAGEREF _Toc493164338 \h </w:instrText>
+              <w:instrText xml:space="preserve"> PAGEREF _Toc493252523 \h </w:instrText>
             </w:r>
             <w:r>
               <w:rPr>
@@ -235,7 +235,7 @@
                 <w:noProof/>
                 <w:webHidden/>
               </w:rPr>
-              <w:t>1</w:t>
+              <w:t>2</w:t>
             </w:r>
             <w:r>
               <w:rPr>
@@ -258,7 +258,7 @@
               <w:lang w:val="nl-NL" w:eastAsia="ja-JP"/>
             </w:rPr>
           </w:pPr>
-          <w:hyperlink w:anchor="_Toc493164339" w:history="1">
+          <w:hyperlink w:anchor="_Toc493252524" w:history="1">
             <w:r>
               <w:rPr>
                 <w:rStyle w:val="Hyperlink"/>
@@ -301,7 +301,7 @@
                 <w:noProof/>
                 <w:webHidden/>
               </w:rPr>
-              <w:instrText xml:space="preserve"> PAGEREF _Toc493164339 \h </w:instrText>
+              <w:instrText xml:space="preserve"> PAGEREF _Toc493252524 \h </w:instrText>
             </w:r>
             <w:r>
               <w:rPr>
@@ -321,93 +321,7 @@
                 <w:noProof/>
                 <w:webHidden/>
               </w:rPr>
-              <w:t>1</w:t>
-            </w:r>
-            <w:r>
-              <w:rPr>
-                <w:noProof/>
-                <w:webHidden/>
-              </w:rPr>
-              <w:fldChar w:fldCharType="end"/>
-            </w:r>
-          </w:hyperlink>
-        </w:p>
-        <w:p>
-          <w:pPr>
-            <w:pStyle w:val="Inhopg2"/>
-            <w:tabs>
-              <w:tab w:val="left" w:pos="880"/>
-              <w:tab w:val="right" w:leader="dot" w:pos="9062"/>
-            </w:tabs>
-            <w:rPr>
-              <w:noProof/>
-              <w:lang w:val="nl-NL" w:eastAsia="ja-JP"/>
-            </w:rPr>
-          </w:pPr>
-          <w:hyperlink w:anchor="_Toc493164340" w:history="1">
-            <w:r>
-              <w:rPr>
-                <w:rStyle w:val="Hyperlink"/>
-                <w:noProof/>
-                <w:lang w:val="nl-NL"/>
-              </w:rPr>
-              <w:t>3.2</w:t>
-            </w:r>
-            <w:r>
-              <w:rPr>
-                <w:noProof/>
-                <w:lang w:val="nl-NL" w:eastAsia="ja-JP"/>
-              </w:rPr>
-              <w:tab/>
-            </w:r>
-            <w:r>
-              <w:rPr>
-                <w:rStyle w:val="Hyperlink"/>
-                <w:noProof/>
-                <w:lang w:val="nl-NL"/>
-              </w:rPr>
-              <w:t>Transactie</w:t>
-            </w:r>
-            <w:r>
-              <w:rPr>
-                <w:noProof/>
-                <w:webHidden/>
-              </w:rPr>
-              <w:tab/>
-            </w:r>
-            <w:r>
-              <w:rPr>
-                <w:noProof/>
-                <w:webHidden/>
-              </w:rPr>
-              <w:fldChar w:fldCharType="begin"/>
-            </w:r>
-            <w:r>
-              <w:rPr>
-                <w:noProof/>
-                <w:webHidden/>
-              </w:rPr>
-              <w:instrText xml:space="preserve"> PAGEREF _Toc493164340 \h </w:instrText>
-            </w:r>
-            <w:r>
-              <w:rPr>
-                <w:noProof/>
-                <w:webHidden/>
-              </w:rPr>
-            </w:r>
-            <w:r>
-              <w:rPr>
-                <w:noProof/>
-                <w:webHidden/>
-              </w:rPr>
-              <w:fldChar w:fldCharType="separate"/>
-            </w:r>
-            <w:r>
-              <w:rPr>
-                <w:noProof/>
-                <w:webHidden/>
-              </w:rPr>
-              <w:t>1</w:t>
+              <w:t>2</w:t>
             </w:r>
             <w:r>
               <w:rPr>
@@ -430,7 +344,7 @@
               <w:lang w:val="nl-NL" w:eastAsia="ja-JP"/>
             </w:rPr>
           </w:pPr>
-          <w:hyperlink w:anchor="_Toc493164341" w:history="1">
+          <w:hyperlink w:anchor="_Toc493252525" w:history="1">
             <w:r>
               <w:rPr>
                 <w:rStyle w:val="Hyperlink"/>
@@ -473,7 +387,7 @@
                 <w:noProof/>
                 <w:webHidden/>
               </w:rPr>
-              <w:instrText xml:space="preserve"> PAGEREF _Toc493164341 \h </w:instrText>
+              <w:instrText xml:space="preserve"> PAGEREF _Toc493252525 \h </w:instrText>
             </w:r>
             <w:r>
               <w:rPr>
@@ -493,7 +407,7 @@
                 <w:noProof/>
                 <w:webHidden/>
               </w:rPr>
-              <w:t>2</w:t>
+              <w:t>3</w:t>
             </w:r>
             <w:r>
               <w:rPr>
@@ -516,7 +430,7 @@
               <w:lang w:val="nl-NL" w:eastAsia="ja-JP"/>
             </w:rPr>
           </w:pPr>
-          <w:hyperlink w:anchor="_Toc493164342" w:history="1">
+          <w:hyperlink w:anchor="_Toc493252526" w:history="1">
             <w:r>
               <w:rPr>
                 <w:rStyle w:val="Hyperlink"/>
@@ -538,7 +452,7 @@
                 <w:noProof/>
                 <w:lang w:val="nl-NL"/>
               </w:rPr>
-              <w:t>Use case templates</w:t>
+              <w:t>Use case samenvattingen</w:t>
             </w:r>
             <w:r>
               <w:rPr>
@@ -559,7 +473,7 @@
                 <w:noProof/>
                 <w:webHidden/>
               </w:rPr>
-              <w:instrText xml:space="preserve"> PAGEREF _Toc493164342 \h </w:instrText>
+              <w:instrText xml:space="preserve"> PAGEREF _Toc493252526 \h </w:instrText>
             </w:r>
             <w:r>
               <w:rPr>
@@ -579,7 +493,7 @@
                 <w:noProof/>
                 <w:webHidden/>
               </w:rPr>
-              <w:t>2</w:t>
+              <w:t>3</w:t>
             </w:r>
             <w:r>
               <w:rPr>
@@ -614,7 +528,7 @@
           <w:lang w:val="nl-NL"/>
         </w:rPr>
       </w:pPr>
-      <w:bookmarkStart w:id="0" w:name="_Toc493164337"/>
+      <w:bookmarkStart w:id="0" w:name="_Toc493252522"/>
       <w:r>
         <w:rPr>
           <w:lang w:val="nl-NL"/>
@@ -693,7 +607,6 @@
           <w:lang w:val="nl-NL"/>
         </w:rPr>
       </w:pPr>
-      <w:bookmarkStart w:id="1" w:name="_Toc493164338"/>
       <w:r>
         <w:rPr>
           <w:lang w:val="nl-NL"/>
@@ -770,6 +683,7 @@
           <w:lang w:val="nl-NL"/>
         </w:rPr>
       </w:pPr>
+      <w:bookmarkStart w:id="1" w:name="_Toc493252523"/>
       <w:r>
         <w:rPr>
           <w:lang w:val="nl-NL"/>
@@ -786,7 +700,7 @@
           <w:lang w:val="nl-NL"/>
         </w:rPr>
       </w:pPr>
-      <w:bookmarkStart w:id="2" w:name="_Toc493164339"/>
+      <w:bookmarkStart w:id="2" w:name="_Toc493252524"/>
       <w:r>
         <w:rPr>
           <w:lang w:val="nl-NL"/>
@@ -797,6 +711,7 @@
     </w:p>
     <w:p>
       <w:pPr>
+        <w:jc w:val="center"/>
         <w:rPr>
           <w:lang w:val="nl-NL"/>
         </w:rPr>
@@ -807,10 +722,10 @@
           <w:lang w:val="nl-NL" w:eastAsia="ja-JP"/>
         </w:rPr>
         <w:drawing>
-          <wp:inline distT="0" distB="0" distL="0" distR="0" wp14:anchorId="0E58E5F4" wp14:editId="3BC60235">
-            <wp:extent cx="5760720" cy="5723890"/>
-            <wp:effectExtent l="0" t="0" r="0" b="0"/>
-            <wp:docPr id="1" name="Afbeelding 1"/>
+          <wp:inline distT="0" distB="0" distL="0" distR="0" wp14:anchorId="788A3DB8" wp14:editId="2010DFCC">
+            <wp:extent cx="5760720" cy="5554980"/>
+            <wp:effectExtent l="0" t="0" r="0" b="7620"/>
+            <wp:docPr id="5" name="Afbeelding 5"/>
             <wp:cNvGraphicFramePr>
               <a:graphicFrameLocks xmlns:a="http://schemas.openxmlformats.org/drawingml/2006/main" noChangeAspect="1"/>
             </wp:cNvGraphicFramePr>
@@ -818,7 +733,7 @@
               <a:graphicData uri="http://schemas.openxmlformats.org/drawingml/2006/picture">
                 <pic:pic xmlns:pic="http://schemas.openxmlformats.org/drawingml/2006/picture">
                   <pic:nvPicPr>
-                    <pic:cNvPr id="1" name="toestands diagram materiaal.png"/>
+                    <pic:cNvPr id="5" name="toestands diagram.png"/>
                     <pic:cNvPicPr/>
                   </pic:nvPicPr>
                   <pic:blipFill>
@@ -836,7 +751,7 @@
                   <pic:spPr>
                     <a:xfrm>
                       <a:off x="0" y="0"/>
-                      <a:ext cx="5760720" cy="5723890"/>
+                      <a:ext cx="5760720" cy="5554980"/>
                     </a:xfrm>
                     <a:prstGeom prst="rect">
                       <a:avLst/>
@@ -856,7 +771,7 @@
           <w:lang w:val="nl-NL"/>
         </w:rPr>
       </w:pPr>
-      <w:bookmarkStart w:id="3" w:name="_Toc493164341"/>
+      <w:bookmarkStart w:id="3" w:name="_Toc493252525"/>
       <w:proofErr w:type="spellStart"/>
       <w:r>
         <w:rPr>
@@ -882,6 +797,7 @@
     </w:p>
     <w:p>
       <w:pPr>
+        <w:jc w:val="center"/>
         <w:rPr>
           <w:lang w:val="nl-NL"/>
         </w:rPr>
@@ -892,10 +808,10 @@
           <w:lang w:val="nl-NL" w:eastAsia="ja-JP"/>
         </w:rPr>
         <w:drawing>
-          <wp:inline distT="0" distB="0" distL="0" distR="0" wp14:anchorId="73804E99" wp14:editId="74078E96">
-            <wp:extent cx="4162814" cy="5886462"/>
+          <wp:inline distT="0" distB="0" distL="0" distR="0" wp14:anchorId="68DF74F2" wp14:editId="5F96560F">
+            <wp:extent cx="4239015" cy="5886462"/>
             <wp:effectExtent l="0" t="0" r="9525" b="0"/>
-            <wp:docPr id="2" name="Afbeelding 2"/>
+            <wp:docPr id="6" name="Afbeelding 6"/>
             <wp:cNvGraphicFramePr>
               <a:graphicFrameLocks xmlns:a="http://schemas.openxmlformats.org/drawingml/2006/main" noChangeAspect="1"/>
             </wp:cNvGraphicFramePr>
@@ -903,7 +819,7 @@
               <a:graphicData uri="http://schemas.openxmlformats.org/drawingml/2006/picture">
                 <pic:pic xmlns:pic="http://schemas.openxmlformats.org/drawingml/2006/picture">
                   <pic:nvPicPr>
-                    <pic:cNvPr id="2" name="use case diagram.png"/>
+                    <pic:cNvPr id="6" name="use case diagram.png"/>
                     <pic:cNvPicPr/>
                   </pic:nvPicPr>
                   <pic:blipFill>
@@ -921,7 +837,7 @@
                   <pic:spPr>
                     <a:xfrm>
                       <a:off x="0" y="0"/>
-                      <a:ext cx="4162814" cy="5886462"/>
+                      <a:ext cx="4239015" cy="5886462"/>
                     </a:xfrm>
                     <a:prstGeom prst="rect">
                       <a:avLst/>
@@ -943,7 +859,7 @@
           <w:lang w:val="nl-NL"/>
         </w:rPr>
       </w:pPr>
-      <w:bookmarkStart w:id="5" w:name="_Toc493164342"/>
+      <w:bookmarkStart w:id="5" w:name="_Toc493252526"/>
       <w:proofErr w:type="spellStart"/>
       <w:r>
         <w:rPr>
@@ -956,7 +872,13 @@
         <w:rPr>
           <w:lang w:val="nl-NL"/>
         </w:rPr>
-        <w:t xml:space="preserve"> case templates</w:t>
+        <w:t xml:space="preserve"> case </w:t>
+      </w:r>
+      <w:r>
+        <w:rPr>
+          <w:lang w:val="nl-NL"/>
+        </w:rPr>
+        <w:t>samenvattingen</w:t>
       </w:r>
       <w:bookmarkEnd w:id="5"/>
     </w:p>
@@ -2580,7 +2502,7 @@
 </file>
 
 <file path=customXml/itemProps1.xml><?xml version="1.0" encoding="utf-8"?>
-<ds:datastoreItem xmlns:ds="http://schemas.openxmlformats.org/officeDocument/2006/customXml" ds:itemID="{64C7CD27-1105-4E30-B9B9-F34E6DF9E37A}">
+<ds:datastoreItem xmlns:ds="http://schemas.openxmlformats.org/officeDocument/2006/customXml" ds:itemID="{DBBCE962-99D1-4000-9C37-C4A7618FA87A}">
   <ds:schemaRefs>
     <ds:schemaRef ds:uri="http://schemas.openxmlformats.org/officeDocument/2006/bibliography"/>
   </ds:schemaRefs>

</xml_diff>